<commit_message>
añadida memoria del trabajo
</commit_message>
<xml_diff>
--- a/Memoria trabajo 3.docx
+++ b/Memoria trabajo 3.docx
@@ -3,94 +3,19 @@
 <w:document xmlns:wpc="http://schemas.microsoft.com/office/word/2010/wordprocessingCanvas" xmlns:cx="http://schemas.microsoft.com/office/drawing/2014/chartex" xmlns:cx1="http://schemas.microsoft.com/office/drawing/2015/9/8/chartex" xmlns:cx2="http://schemas.microsoft.com/office/drawing/2015/10/21/chartex" xmlns:cx3="http://schemas.microsoft.com/office/drawing/2016/5/9/chartex" xmlns:cx4="http://schemas.microsoft.com/office/drawing/2016/5/10/chartex" xmlns:cx5="http://schemas.microsoft.com/office/drawing/2016/5/11/chartex" xmlns:cx6="http://schemas.microsoft.com/office/drawing/2016/5/12/chartex" xmlns:cx7="http://schemas.microsoft.com/office/drawing/2016/5/13/chartex" xmlns:cx8="http://schemas.microsoft.com/office/drawing/2016/5/14/chartex" xmlns:mc="http://schemas.openxmlformats.org/markup-compatibility/2006" xmlns:aink="http://schemas.microsoft.com/office/drawing/2016/ink" xmlns:am3d="http://schemas.microsoft.com/office/drawing/2017/model3d" xmlns:o="urn:schemas-microsoft-com:office:office" xmlns:r="http://schemas.openxmlformats.org/officeDocument/2006/relationships" xmlns:m="http://schemas.openxmlformats.org/officeDocument/2006/math" xmlns:v="urn:schemas-microsoft-com:vml" xmlns:wp14="http://schemas.microsoft.com/office/word/2010/wordprocessingDrawing" xmlns:wp="http://schemas.openxmlformats.org/drawingml/2006/wordprocessingDrawing" xmlns:w10="urn:schemas-microsoft-com:office:word" xmlns:w="http://schemas.openxmlformats.org/wordprocessingml/2006/main" xmlns:w14="http://schemas.microsoft.com/office/word/2010/wordml" xmlns:w15="http://schemas.microsoft.com/office/word/2012/wordml" xmlns:w16cex="http://schemas.microsoft.com/office/word/2018/wordml/cex" xmlns:w16cid="http://schemas.microsoft.com/office/word/2016/wordml/cid" xmlns:w16="http://schemas.microsoft.com/office/word/2018/wordml" xmlns:w16sdtdh="http://schemas.microsoft.com/office/word/2020/wordml/sdtdatahash" xmlns:w16se="http://schemas.microsoft.com/office/word/2015/wordml/symex" xmlns:wpg="http://schemas.microsoft.com/office/word/2010/wordprocessingGroup" xmlns:wpi="http://schemas.microsoft.com/office/word/2010/wordprocessingInk" xmlns:wne="http://schemas.microsoft.com/office/word/2006/wordml" xmlns:wps="http://schemas.microsoft.com/office/word/2010/wordprocessingShape" mc:Ignorable="w14 w15 w16se w16cid w16 w16cex w16sdtdh wp14">
   <w:body>
     <w:p>
-      <w:r>
-        <w:t>Star UML</w:t>
-      </w:r>
-    </w:p>
-    <w:p>
-      <w:r>
-        <w:t>Añadir diagrama de clases inicial.</w:t>
-      </w:r>
-    </w:p>
-    <w:p/>
-    <w:p>
-      <w:r>
-        <w:t>Better Code Hub</w:t>
-      </w:r>
-    </w:p>
-    <w:p>
-      <w:r>
-        <w:t>Figura 1. Análisis inicial.</w:t>
-      </w:r>
-    </w:p>
-    <w:p>
+      <w:pPr>
+        <w:pStyle w:val="TtuloTDC"/>
+        <w:jc w:val="center"/>
+      </w:pPr>
       <w:r>
         <w:rPr>
           <w:noProof/>
         </w:rPr>
         <w:drawing>
-          <wp:inline distT="0" distB="0" distL="0" distR="0" wp14:anchorId="5F0BAEE2" wp14:editId="45A8905F">
-            <wp:extent cx="5400040" cy="5268595"/>
-            <wp:effectExtent l="0" t="0" r="0" b="8255"/>
-            <wp:docPr id="1" name="Imagen 1"/>
-            <wp:cNvGraphicFramePr>
-              <a:graphicFrameLocks xmlns:a="http://schemas.openxmlformats.org/drawingml/2006/main" noChangeAspect="1"/>
-            </wp:cNvGraphicFramePr>
-            <a:graphic xmlns:a="http://schemas.openxmlformats.org/drawingml/2006/main">
-              <a:graphicData uri="http://schemas.openxmlformats.org/drawingml/2006/picture">
-                <pic:pic xmlns:pic="http://schemas.openxmlformats.org/drawingml/2006/picture">
-                  <pic:nvPicPr>
-                    <pic:cNvPr id="1" name=""/>
-                    <pic:cNvPicPr/>
-                  </pic:nvPicPr>
-                  <pic:blipFill>
-                    <a:blip r:embed="rId4"/>
-                    <a:stretch>
-                      <a:fillRect/>
-                    </a:stretch>
-                  </pic:blipFill>
-                  <pic:spPr>
-                    <a:xfrm>
-                      <a:off x="0" y="0"/>
-                      <a:ext cx="5400040" cy="5268595"/>
-                    </a:xfrm>
-                    <a:prstGeom prst="rect">
-                      <a:avLst/>
-                    </a:prstGeom>
-                  </pic:spPr>
-                </pic:pic>
-              </a:graphicData>
-            </a:graphic>
-          </wp:inline>
-        </w:drawing>
-      </w:r>
-    </w:p>
-    <w:p/>
-    <w:p/>
-    <w:p/>
-    <w:p/>
-    <w:p/>
-    <w:p/>
-    <w:p/>
-    <w:p/>
-    <w:p/>
-    <w:p/>
-    <w:p/>
-    <w:p>
-      <w:r>
-        <w:t>Figura 2. Unidades de código extensas.</w:t>
-      </w:r>
-    </w:p>
-    <w:p>
-      <w:r>
-        <w:rPr>
-          <w:noProof/>
-        </w:rPr>
-        <w:drawing>
-          <wp:inline distT="0" distB="0" distL="0" distR="0" wp14:anchorId="16082D6C" wp14:editId="5CAC9891">
-            <wp:extent cx="5400040" cy="3218815"/>
-            <wp:effectExtent l="0" t="0" r="0" b="635"/>
-            <wp:docPr id="2" name="Imagen 2"/>
+          <wp:inline distT="0" distB="0" distL="0" distR="0" wp14:anchorId="562DCB37" wp14:editId="2C7168A8">
+            <wp:extent cx="5400040" cy="6867525"/>
+            <wp:effectExtent l="0" t="0" r="0" b="9525"/>
+            <wp:docPr id="17" name="Imagen 17"/>
             <wp:cNvGraphicFramePr>
               <a:graphicFrameLocks xmlns:a="http://schemas.openxmlformats.org/drawingml/2006/main" noChangeAspect="1"/>
             </wp:cNvGraphicFramePr>
@@ -110,7 +35,7 @@
                   <pic:spPr>
                     <a:xfrm>
                       <a:off x="0" y="0"/>
-                      <a:ext cx="5400040" cy="3218815"/>
+                      <a:ext cx="5400040" cy="6867525"/>
                     </a:xfrm>
                     <a:prstGeom prst="rect">
                       <a:avLst/>
@@ -124,26 +49,1434 @@
       </w:r>
     </w:p>
     <w:p>
-      <w:r>
-        <w:t>Comentar que se va a reducir la longitud de las unidades mencionadas.</w:t>
-      </w:r>
-    </w:p>
-    <w:p/>
-    <w:p>
-      <w:r>
-        <w:t>Figura 3. Unidades de código complejas.</w:t>
-      </w:r>
-    </w:p>
-    <w:p>
+      <w:pPr>
+        <w:rPr>
+          <w:sz w:val="24"/>
+          <w:szCs w:val="24"/>
+          <w:lang w:eastAsia="es-ES"/>
+        </w:rPr>
+      </w:pPr>
+      <w:r>
+        <w:rPr>
+          <w:lang w:eastAsia="es-ES"/>
+        </w:rPr>
+        <w:tab/>
+      </w:r>
+      <w:r>
+        <w:rPr>
+          <w:color w:val="2E74B5" w:themeColor="accent5" w:themeShade="BF"/>
+          <w:sz w:val="24"/>
+          <w:szCs w:val="24"/>
+          <w:lang w:eastAsia="es-ES"/>
+        </w:rPr>
+        <w:t>Héctor Cantero Álvarez bl0523</w:t>
+      </w:r>
+    </w:p>
+    <w:p>
+      <w:pPr>
+        <w:rPr>
+          <w:lang w:eastAsia="es-ES"/>
+        </w:rPr>
+      </w:pPr>
+    </w:p>
+    <w:p>
+      <w:pPr>
+        <w:rPr>
+          <w:lang w:eastAsia="es-ES"/>
+        </w:rPr>
+      </w:pPr>
+    </w:p>
+    <w:p>
+      <w:pPr>
+        <w:rPr>
+          <w:lang w:eastAsia="es-ES"/>
+        </w:rPr>
+      </w:pPr>
+    </w:p>
+    <w:p>
+      <w:pPr>
+        <w:rPr>
+          <w:lang w:eastAsia="es-ES"/>
+        </w:rPr>
+      </w:pPr>
+    </w:p>
+    <w:sdt>
+      <w:sdtPr>
+        <w:id w:val="-326522483"/>
+        <w:docPartObj>
+          <w:docPartGallery w:val="Table of Contents"/>
+          <w:docPartUnique/>
+        </w:docPartObj>
+      </w:sdtPr>
+      <w:sdtEndPr>
+        <w:rPr>
+          <w:rFonts w:asciiTheme="minorHAnsi" w:eastAsiaTheme="minorHAnsi" w:hAnsiTheme="minorHAnsi" w:cstheme="minorBidi"/>
+          <w:b/>
+          <w:bCs/>
+          <w:color w:val="auto"/>
+          <w:sz w:val="22"/>
+          <w:szCs w:val="22"/>
+          <w:lang w:eastAsia="en-US"/>
+        </w:rPr>
+      </w:sdtEndPr>
+      <w:sdtContent>
+        <w:p>
+          <w:pPr>
+            <w:pStyle w:val="TtuloTDC"/>
+          </w:pPr>
+          <w:r>
+            <w:t>Contenido</w:t>
+          </w:r>
+        </w:p>
+        <w:p>
+          <w:pPr>
+            <w:pStyle w:val="TDC1"/>
+            <w:tabs>
+              <w:tab w:val="right" w:leader="dot" w:pos="8494"/>
+            </w:tabs>
+            <w:rPr>
+              <w:rFonts w:eastAsiaTheme="minorEastAsia"/>
+              <w:noProof/>
+              <w:lang w:eastAsia="es-ES"/>
+            </w:rPr>
+          </w:pPr>
+          <w:r>
+            <w:fldChar w:fldCharType="begin"/>
+          </w:r>
+          <w:r>
+            <w:instrText xml:space="preserve"> TOC \o "1-3" \h \z \u </w:instrText>
+          </w:r>
+          <w:r>
+            <w:fldChar w:fldCharType="separate"/>
+          </w:r>
+          <w:hyperlink w:anchor="_Toc71833135" w:history="1">
+            <w:r>
+              <w:rPr>
+                <w:rStyle w:val="Hipervnculo"/>
+                <w:noProof/>
+              </w:rPr>
+              <w:t>Análisis inicial</w:t>
+            </w:r>
+            <w:r>
+              <w:rPr>
+                <w:noProof/>
+                <w:webHidden/>
+              </w:rPr>
+              <w:tab/>
+            </w:r>
+            <w:r>
+              <w:rPr>
+                <w:noProof/>
+                <w:webHidden/>
+              </w:rPr>
+              <w:fldChar w:fldCharType="begin"/>
+            </w:r>
+            <w:r>
+              <w:rPr>
+                <w:noProof/>
+                <w:webHidden/>
+              </w:rPr>
+              <w:instrText xml:space="preserve"> PAGEREF _Toc71833135 \h </w:instrText>
+            </w:r>
+            <w:r>
+              <w:rPr>
+                <w:noProof/>
+                <w:webHidden/>
+              </w:rPr>
+            </w:r>
+            <w:r>
+              <w:rPr>
+                <w:noProof/>
+                <w:webHidden/>
+              </w:rPr>
+              <w:fldChar w:fldCharType="separate"/>
+            </w:r>
+            <w:r>
+              <w:rPr>
+                <w:noProof/>
+                <w:webHidden/>
+              </w:rPr>
+              <w:t>2</w:t>
+            </w:r>
+            <w:r>
+              <w:rPr>
+                <w:noProof/>
+                <w:webHidden/>
+              </w:rPr>
+              <w:fldChar w:fldCharType="end"/>
+            </w:r>
+          </w:hyperlink>
+        </w:p>
+        <w:p>
+          <w:pPr>
+            <w:pStyle w:val="TDC2"/>
+            <w:tabs>
+              <w:tab w:val="right" w:leader="dot" w:pos="8494"/>
+            </w:tabs>
+            <w:rPr>
+              <w:rFonts w:eastAsiaTheme="minorEastAsia"/>
+              <w:noProof/>
+              <w:lang w:eastAsia="es-ES"/>
+            </w:rPr>
+          </w:pPr>
+          <w:hyperlink w:anchor="_Toc71833136" w:history="1">
+            <w:r>
+              <w:rPr>
+                <w:rStyle w:val="Hipervnculo"/>
+                <w:noProof/>
+              </w:rPr>
+              <w:t>Diagrama de clases inicial</w:t>
+            </w:r>
+            <w:r>
+              <w:rPr>
+                <w:noProof/>
+                <w:webHidden/>
+              </w:rPr>
+              <w:tab/>
+            </w:r>
+            <w:r>
+              <w:rPr>
+                <w:noProof/>
+                <w:webHidden/>
+              </w:rPr>
+              <w:fldChar w:fldCharType="begin"/>
+            </w:r>
+            <w:r>
+              <w:rPr>
+                <w:noProof/>
+                <w:webHidden/>
+              </w:rPr>
+              <w:instrText xml:space="preserve"> PAGEREF _Toc71833136 \h </w:instrText>
+            </w:r>
+            <w:r>
+              <w:rPr>
+                <w:noProof/>
+                <w:webHidden/>
+              </w:rPr>
+            </w:r>
+            <w:r>
+              <w:rPr>
+                <w:noProof/>
+                <w:webHidden/>
+              </w:rPr>
+              <w:fldChar w:fldCharType="separate"/>
+            </w:r>
+            <w:r>
+              <w:rPr>
+                <w:noProof/>
+                <w:webHidden/>
+              </w:rPr>
+              <w:t>2</w:t>
+            </w:r>
+            <w:r>
+              <w:rPr>
+                <w:noProof/>
+                <w:webHidden/>
+              </w:rPr>
+              <w:fldChar w:fldCharType="end"/>
+            </w:r>
+          </w:hyperlink>
+        </w:p>
+        <w:p>
+          <w:pPr>
+            <w:pStyle w:val="TDC2"/>
+            <w:tabs>
+              <w:tab w:val="right" w:leader="dot" w:pos="8494"/>
+            </w:tabs>
+            <w:rPr>
+              <w:rFonts w:eastAsiaTheme="minorEastAsia"/>
+              <w:noProof/>
+              <w:lang w:eastAsia="es-ES"/>
+            </w:rPr>
+          </w:pPr>
+          <w:hyperlink w:anchor="_Toc71833137" w:history="1">
+            <w:r>
+              <w:rPr>
+                <w:rStyle w:val="Hipervnculo"/>
+                <w:noProof/>
+              </w:rPr>
+              <w:t>Diagrama de secuencia del método “crearLineaHorizonte”</w:t>
+            </w:r>
+            <w:r>
+              <w:rPr>
+                <w:noProof/>
+                <w:webHidden/>
+              </w:rPr>
+              <w:tab/>
+            </w:r>
+            <w:r>
+              <w:rPr>
+                <w:noProof/>
+                <w:webHidden/>
+              </w:rPr>
+              <w:fldChar w:fldCharType="begin"/>
+            </w:r>
+            <w:r>
+              <w:rPr>
+                <w:noProof/>
+                <w:webHidden/>
+              </w:rPr>
+              <w:instrText xml:space="preserve"> PAGEREF _Toc71833137 \h </w:instrText>
+            </w:r>
+            <w:r>
+              <w:rPr>
+                <w:noProof/>
+                <w:webHidden/>
+              </w:rPr>
+            </w:r>
+            <w:r>
+              <w:rPr>
+                <w:noProof/>
+                <w:webHidden/>
+              </w:rPr>
+              <w:fldChar w:fldCharType="separate"/>
+            </w:r>
+            <w:r>
+              <w:rPr>
+                <w:noProof/>
+                <w:webHidden/>
+              </w:rPr>
+              <w:t>3</w:t>
+            </w:r>
+            <w:r>
+              <w:rPr>
+                <w:noProof/>
+                <w:webHidden/>
+              </w:rPr>
+              <w:fldChar w:fldCharType="end"/>
+            </w:r>
+          </w:hyperlink>
+        </w:p>
+        <w:p>
+          <w:pPr>
+            <w:pStyle w:val="TDC2"/>
+            <w:tabs>
+              <w:tab w:val="right" w:leader="dot" w:pos="8494"/>
+            </w:tabs>
+            <w:rPr>
+              <w:rFonts w:eastAsiaTheme="minorEastAsia"/>
+              <w:noProof/>
+              <w:lang w:eastAsia="es-ES"/>
+            </w:rPr>
+          </w:pPr>
+          <w:hyperlink w:anchor="_Toc71833138" w:history="1">
+            <w:r>
+              <w:rPr>
+                <w:rStyle w:val="Hipervnculo"/>
+                <w:noProof/>
+              </w:rPr>
+              <w:t>Análisis de “bad smells” con Better Code Hub</w:t>
+            </w:r>
+            <w:r>
+              <w:rPr>
+                <w:noProof/>
+                <w:webHidden/>
+              </w:rPr>
+              <w:tab/>
+            </w:r>
+            <w:r>
+              <w:rPr>
+                <w:noProof/>
+                <w:webHidden/>
+              </w:rPr>
+              <w:fldChar w:fldCharType="begin"/>
+            </w:r>
+            <w:r>
+              <w:rPr>
+                <w:noProof/>
+                <w:webHidden/>
+              </w:rPr>
+              <w:instrText xml:space="preserve"> PAGEREF _Toc71833138 \h </w:instrText>
+            </w:r>
+            <w:r>
+              <w:rPr>
+                <w:noProof/>
+                <w:webHidden/>
+              </w:rPr>
+            </w:r>
+            <w:r>
+              <w:rPr>
+                <w:noProof/>
+                <w:webHidden/>
+              </w:rPr>
+              <w:fldChar w:fldCharType="separate"/>
+            </w:r>
+            <w:r>
+              <w:rPr>
+                <w:noProof/>
+                <w:webHidden/>
+              </w:rPr>
+              <w:t>4</w:t>
+            </w:r>
+            <w:r>
+              <w:rPr>
+                <w:noProof/>
+                <w:webHidden/>
+              </w:rPr>
+              <w:fldChar w:fldCharType="end"/>
+            </w:r>
+          </w:hyperlink>
+        </w:p>
+        <w:p>
+          <w:pPr>
+            <w:pStyle w:val="TDC3"/>
+            <w:tabs>
+              <w:tab w:val="right" w:leader="dot" w:pos="8494"/>
+            </w:tabs>
+            <w:rPr>
+              <w:rFonts w:eastAsiaTheme="minorEastAsia"/>
+              <w:noProof/>
+              <w:lang w:eastAsia="es-ES"/>
+            </w:rPr>
+          </w:pPr>
+          <w:hyperlink w:anchor="_Toc71833139" w:history="1">
+            <w:r>
+              <w:rPr>
+                <w:rStyle w:val="Hipervnculo"/>
+                <w:noProof/>
+              </w:rPr>
+              <w:t>Unidades de código extensas</w:t>
+            </w:r>
+            <w:r>
+              <w:rPr>
+                <w:noProof/>
+                <w:webHidden/>
+              </w:rPr>
+              <w:tab/>
+            </w:r>
+            <w:r>
+              <w:rPr>
+                <w:noProof/>
+                <w:webHidden/>
+              </w:rPr>
+              <w:fldChar w:fldCharType="begin"/>
+            </w:r>
+            <w:r>
+              <w:rPr>
+                <w:noProof/>
+                <w:webHidden/>
+              </w:rPr>
+              <w:instrText xml:space="preserve"> PAGEREF _Toc71833139 \h </w:instrText>
+            </w:r>
+            <w:r>
+              <w:rPr>
+                <w:noProof/>
+                <w:webHidden/>
+              </w:rPr>
+            </w:r>
+            <w:r>
+              <w:rPr>
+                <w:noProof/>
+                <w:webHidden/>
+              </w:rPr>
+              <w:fldChar w:fldCharType="separate"/>
+            </w:r>
+            <w:r>
+              <w:rPr>
+                <w:noProof/>
+                <w:webHidden/>
+              </w:rPr>
+              <w:t>5</w:t>
+            </w:r>
+            <w:r>
+              <w:rPr>
+                <w:noProof/>
+                <w:webHidden/>
+              </w:rPr>
+              <w:fldChar w:fldCharType="end"/>
+            </w:r>
+          </w:hyperlink>
+        </w:p>
+        <w:p>
+          <w:pPr>
+            <w:pStyle w:val="TDC3"/>
+            <w:tabs>
+              <w:tab w:val="right" w:leader="dot" w:pos="8494"/>
+            </w:tabs>
+            <w:rPr>
+              <w:rFonts w:eastAsiaTheme="minorEastAsia"/>
+              <w:noProof/>
+              <w:lang w:eastAsia="es-ES"/>
+            </w:rPr>
+          </w:pPr>
+          <w:hyperlink w:anchor="_Toc71833140" w:history="1">
+            <w:r>
+              <w:rPr>
+                <w:rStyle w:val="Hipervnculo"/>
+                <w:noProof/>
+              </w:rPr>
+              <w:t>Unidades de código complejas</w:t>
+            </w:r>
+            <w:r>
+              <w:rPr>
+                <w:noProof/>
+                <w:webHidden/>
+              </w:rPr>
+              <w:tab/>
+            </w:r>
+            <w:r>
+              <w:rPr>
+                <w:noProof/>
+                <w:webHidden/>
+              </w:rPr>
+              <w:fldChar w:fldCharType="begin"/>
+            </w:r>
+            <w:r>
+              <w:rPr>
+                <w:noProof/>
+                <w:webHidden/>
+              </w:rPr>
+              <w:instrText xml:space="preserve"> PAGEREF _Toc71833140 \h </w:instrText>
+            </w:r>
+            <w:r>
+              <w:rPr>
+                <w:noProof/>
+                <w:webHidden/>
+              </w:rPr>
+            </w:r>
+            <w:r>
+              <w:rPr>
+                <w:noProof/>
+                <w:webHidden/>
+              </w:rPr>
+              <w:fldChar w:fldCharType="separate"/>
+            </w:r>
+            <w:r>
+              <w:rPr>
+                <w:noProof/>
+                <w:webHidden/>
+              </w:rPr>
+              <w:t>5</w:t>
+            </w:r>
+            <w:r>
+              <w:rPr>
+                <w:noProof/>
+                <w:webHidden/>
+              </w:rPr>
+              <w:fldChar w:fldCharType="end"/>
+            </w:r>
+          </w:hyperlink>
+        </w:p>
+        <w:p>
+          <w:pPr>
+            <w:pStyle w:val="TDC3"/>
+            <w:tabs>
+              <w:tab w:val="right" w:leader="dot" w:pos="8494"/>
+            </w:tabs>
+            <w:rPr>
+              <w:rFonts w:eastAsiaTheme="minorEastAsia"/>
+              <w:noProof/>
+              <w:lang w:eastAsia="es-ES"/>
+            </w:rPr>
+          </w:pPr>
+          <w:hyperlink w:anchor="_Toc71833141" w:history="1">
+            <w:r>
+              <w:rPr>
+                <w:rStyle w:val="Hipervnculo"/>
+                <w:noProof/>
+              </w:rPr>
+              <w:t>Código repetido</w:t>
+            </w:r>
+            <w:r>
+              <w:rPr>
+                <w:noProof/>
+                <w:webHidden/>
+              </w:rPr>
+              <w:tab/>
+            </w:r>
+            <w:r>
+              <w:rPr>
+                <w:noProof/>
+                <w:webHidden/>
+              </w:rPr>
+              <w:fldChar w:fldCharType="begin"/>
+            </w:r>
+            <w:r>
+              <w:rPr>
+                <w:noProof/>
+                <w:webHidden/>
+              </w:rPr>
+              <w:instrText xml:space="preserve"> PAGEREF _Toc71833141 \h </w:instrText>
+            </w:r>
+            <w:r>
+              <w:rPr>
+                <w:noProof/>
+                <w:webHidden/>
+              </w:rPr>
+            </w:r>
+            <w:r>
+              <w:rPr>
+                <w:noProof/>
+                <w:webHidden/>
+              </w:rPr>
+              <w:fldChar w:fldCharType="separate"/>
+            </w:r>
+            <w:r>
+              <w:rPr>
+                <w:noProof/>
+                <w:webHidden/>
+              </w:rPr>
+              <w:t>6</w:t>
+            </w:r>
+            <w:r>
+              <w:rPr>
+                <w:noProof/>
+                <w:webHidden/>
+              </w:rPr>
+              <w:fldChar w:fldCharType="end"/>
+            </w:r>
+          </w:hyperlink>
+        </w:p>
+        <w:p>
+          <w:pPr>
+            <w:pStyle w:val="TDC3"/>
+            <w:tabs>
+              <w:tab w:val="right" w:leader="dot" w:pos="8494"/>
+            </w:tabs>
+            <w:rPr>
+              <w:rFonts w:eastAsiaTheme="minorEastAsia"/>
+              <w:noProof/>
+              <w:lang w:eastAsia="es-ES"/>
+            </w:rPr>
+          </w:pPr>
+          <w:hyperlink w:anchor="_Toc71833142" w:history="1">
+            <w:r>
+              <w:rPr>
+                <w:rStyle w:val="Hipervnculo"/>
+                <w:noProof/>
+              </w:rPr>
+              <w:t>Interfaces extensas</w:t>
+            </w:r>
+            <w:r>
+              <w:rPr>
+                <w:noProof/>
+                <w:webHidden/>
+              </w:rPr>
+              <w:tab/>
+            </w:r>
+            <w:r>
+              <w:rPr>
+                <w:noProof/>
+                <w:webHidden/>
+              </w:rPr>
+              <w:fldChar w:fldCharType="begin"/>
+            </w:r>
+            <w:r>
+              <w:rPr>
+                <w:noProof/>
+                <w:webHidden/>
+              </w:rPr>
+              <w:instrText xml:space="preserve"> PAGEREF _Toc71833142 \h </w:instrText>
+            </w:r>
+            <w:r>
+              <w:rPr>
+                <w:noProof/>
+                <w:webHidden/>
+              </w:rPr>
+            </w:r>
+            <w:r>
+              <w:rPr>
+                <w:noProof/>
+                <w:webHidden/>
+              </w:rPr>
+              <w:fldChar w:fldCharType="separate"/>
+            </w:r>
+            <w:r>
+              <w:rPr>
+                <w:noProof/>
+                <w:webHidden/>
+              </w:rPr>
+              <w:t>6</w:t>
+            </w:r>
+            <w:r>
+              <w:rPr>
+                <w:noProof/>
+                <w:webHidden/>
+              </w:rPr>
+              <w:fldChar w:fldCharType="end"/>
+            </w:r>
+          </w:hyperlink>
+        </w:p>
+        <w:p>
+          <w:pPr>
+            <w:pStyle w:val="TDC3"/>
+            <w:tabs>
+              <w:tab w:val="right" w:leader="dot" w:pos="8494"/>
+            </w:tabs>
+            <w:rPr>
+              <w:rFonts w:eastAsiaTheme="minorEastAsia"/>
+              <w:noProof/>
+              <w:lang w:eastAsia="es-ES"/>
+            </w:rPr>
+          </w:pPr>
+          <w:hyperlink w:anchor="_Toc71833143" w:history="1">
+            <w:r>
+              <w:rPr>
+                <w:rStyle w:val="Hipervnculo"/>
+                <w:noProof/>
+              </w:rPr>
+              <w:t>Conceptos fuera de módulos</w:t>
+            </w:r>
+            <w:r>
+              <w:rPr>
+                <w:noProof/>
+                <w:webHidden/>
+              </w:rPr>
+              <w:tab/>
+            </w:r>
+            <w:r>
+              <w:rPr>
+                <w:noProof/>
+                <w:webHidden/>
+              </w:rPr>
+              <w:fldChar w:fldCharType="begin"/>
+            </w:r>
+            <w:r>
+              <w:rPr>
+                <w:noProof/>
+                <w:webHidden/>
+              </w:rPr>
+              <w:instrText xml:space="preserve"> PAGEREF _Toc71833143 \h </w:instrText>
+            </w:r>
+            <w:r>
+              <w:rPr>
+                <w:noProof/>
+                <w:webHidden/>
+              </w:rPr>
+            </w:r>
+            <w:r>
+              <w:rPr>
+                <w:noProof/>
+                <w:webHidden/>
+              </w:rPr>
+              <w:fldChar w:fldCharType="separate"/>
+            </w:r>
+            <w:r>
+              <w:rPr>
+                <w:noProof/>
+                <w:webHidden/>
+              </w:rPr>
+              <w:t>7</w:t>
+            </w:r>
+            <w:r>
+              <w:rPr>
+                <w:noProof/>
+                <w:webHidden/>
+              </w:rPr>
+              <w:fldChar w:fldCharType="end"/>
+            </w:r>
+          </w:hyperlink>
+        </w:p>
+        <w:p>
+          <w:pPr>
+            <w:pStyle w:val="TDC3"/>
+            <w:tabs>
+              <w:tab w:val="right" w:leader="dot" w:pos="8494"/>
+            </w:tabs>
+            <w:rPr>
+              <w:rFonts w:eastAsiaTheme="minorEastAsia"/>
+              <w:noProof/>
+              <w:lang w:eastAsia="es-ES"/>
+            </w:rPr>
+          </w:pPr>
+          <w:hyperlink w:anchor="_Toc71833144" w:history="1">
+            <w:r>
+              <w:rPr>
+                <w:rStyle w:val="Hipervnculo"/>
+                <w:noProof/>
+              </w:rPr>
+              <w:t>Componentes arquitectónicos desbalanceados</w:t>
+            </w:r>
+            <w:r>
+              <w:rPr>
+                <w:noProof/>
+                <w:webHidden/>
+              </w:rPr>
+              <w:tab/>
+            </w:r>
+            <w:r>
+              <w:rPr>
+                <w:noProof/>
+                <w:webHidden/>
+              </w:rPr>
+              <w:fldChar w:fldCharType="begin"/>
+            </w:r>
+            <w:r>
+              <w:rPr>
+                <w:noProof/>
+                <w:webHidden/>
+              </w:rPr>
+              <w:instrText xml:space="preserve"> PAGEREF _Toc71833144 \h </w:instrText>
+            </w:r>
+            <w:r>
+              <w:rPr>
+                <w:noProof/>
+                <w:webHidden/>
+              </w:rPr>
+            </w:r>
+            <w:r>
+              <w:rPr>
+                <w:noProof/>
+                <w:webHidden/>
+              </w:rPr>
+              <w:fldChar w:fldCharType="separate"/>
+            </w:r>
+            <w:r>
+              <w:rPr>
+                <w:noProof/>
+                <w:webHidden/>
+              </w:rPr>
+              <w:t>7</w:t>
+            </w:r>
+            <w:r>
+              <w:rPr>
+                <w:noProof/>
+                <w:webHidden/>
+              </w:rPr>
+              <w:fldChar w:fldCharType="end"/>
+            </w:r>
+          </w:hyperlink>
+        </w:p>
+        <w:p>
+          <w:pPr>
+            <w:pStyle w:val="TDC2"/>
+            <w:tabs>
+              <w:tab w:val="right" w:leader="dot" w:pos="8494"/>
+            </w:tabs>
+            <w:rPr>
+              <w:rFonts w:eastAsiaTheme="minorEastAsia"/>
+              <w:noProof/>
+              <w:lang w:eastAsia="es-ES"/>
+            </w:rPr>
+          </w:pPr>
+          <w:hyperlink w:anchor="_Toc71833145" w:history="1">
+            <w:r>
+              <w:rPr>
+                <w:rStyle w:val="Hipervnculo"/>
+                <w:noProof/>
+              </w:rPr>
+              <w:t>Anális de “bad smells” con PMD</w:t>
+            </w:r>
+            <w:r>
+              <w:rPr>
+                <w:noProof/>
+                <w:webHidden/>
+              </w:rPr>
+              <w:tab/>
+            </w:r>
+            <w:r>
+              <w:rPr>
+                <w:noProof/>
+                <w:webHidden/>
+              </w:rPr>
+              <w:fldChar w:fldCharType="begin"/>
+            </w:r>
+            <w:r>
+              <w:rPr>
+                <w:noProof/>
+                <w:webHidden/>
+              </w:rPr>
+              <w:instrText xml:space="preserve"> PAGEREF _Toc71833145 \h </w:instrText>
+            </w:r>
+            <w:r>
+              <w:rPr>
+                <w:noProof/>
+                <w:webHidden/>
+              </w:rPr>
+            </w:r>
+            <w:r>
+              <w:rPr>
+                <w:noProof/>
+                <w:webHidden/>
+              </w:rPr>
+              <w:fldChar w:fldCharType="separate"/>
+            </w:r>
+            <w:r>
+              <w:rPr>
+                <w:noProof/>
+                <w:webHidden/>
+              </w:rPr>
+              <w:t>8</w:t>
+            </w:r>
+            <w:r>
+              <w:rPr>
+                <w:noProof/>
+                <w:webHidden/>
+              </w:rPr>
+              <w:fldChar w:fldCharType="end"/>
+            </w:r>
+          </w:hyperlink>
+        </w:p>
+        <w:p>
+          <w:pPr>
+            <w:pStyle w:val="TDC3"/>
+            <w:tabs>
+              <w:tab w:val="right" w:leader="dot" w:pos="8494"/>
+            </w:tabs>
+            <w:rPr>
+              <w:rFonts w:eastAsiaTheme="minorEastAsia"/>
+              <w:noProof/>
+              <w:lang w:eastAsia="es-ES"/>
+            </w:rPr>
+          </w:pPr>
+          <w:hyperlink w:anchor="_Toc71833146" w:history="1">
+            <w:r>
+              <w:rPr>
+                <w:rStyle w:val="Hipervnculo"/>
+                <w:noProof/>
+              </w:rPr>
+              <w:t>Copy/Paste</w:t>
+            </w:r>
+            <w:r>
+              <w:rPr>
+                <w:noProof/>
+                <w:webHidden/>
+              </w:rPr>
+              <w:tab/>
+            </w:r>
+            <w:r>
+              <w:rPr>
+                <w:noProof/>
+                <w:webHidden/>
+              </w:rPr>
+              <w:fldChar w:fldCharType="begin"/>
+            </w:r>
+            <w:r>
+              <w:rPr>
+                <w:noProof/>
+                <w:webHidden/>
+              </w:rPr>
+              <w:instrText xml:space="preserve"> PAGEREF _Toc71833146 \h </w:instrText>
+            </w:r>
+            <w:r>
+              <w:rPr>
+                <w:noProof/>
+                <w:webHidden/>
+              </w:rPr>
+            </w:r>
+            <w:r>
+              <w:rPr>
+                <w:noProof/>
+                <w:webHidden/>
+              </w:rPr>
+              <w:fldChar w:fldCharType="separate"/>
+            </w:r>
+            <w:r>
+              <w:rPr>
+                <w:noProof/>
+                <w:webHidden/>
+              </w:rPr>
+              <w:t>8</w:t>
+            </w:r>
+            <w:r>
+              <w:rPr>
+                <w:noProof/>
+                <w:webHidden/>
+              </w:rPr>
+              <w:fldChar w:fldCharType="end"/>
+            </w:r>
+          </w:hyperlink>
+        </w:p>
+        <w:p>
+          <w:pPr>
+            <w:pStyle w:val="TDC3"/>
+            <w:tabs>
+              <w:tab w:val="right" w:leader="dot" w:pos="8494"/>
+            </w:tabs>
+            <w:rPr>
+              <w:rFonts w:eastAsiaTheme="minorEastAsia"/>
+              <w:noProof/>
+              <w:lang w:eastAsia="es-ES"/>
+            </w:rPr>
+          </w:pPr>
+          <w:hyperlink w:anchor="_Toc71833147" w:history="1">
+            <w:r>
+              <w:rPr>
+                <w:rStyle w:val="Hipervnculo"/>
+                <w:noProof/>
+              </w:rPr>
+              <w:t>Violaciones</w:t>
+            </w:r>
+            <w:r>
+              <w:rPr>
+                <w:noProof/>
+                <w:webHidden/>
+              </w:rPr>
+              <w:tab/>
+            </w:r>
+            <w:r>
+              <w:rPr>
+                <w:noProof/>
+                <w:webHidden/>
+              </w:rPr>
+              <w:fldChar w:fldCharType="begin"/>
+            </w:r>
+            <w:r>
+              <w:rPr>
+                <w:noProof/>
+                <w:webHidden/>
+              </w:rPr>
+              <w:instrText xml:space="preserve"> PAGEREF _Toc71833147 \h </w:instrText>
+            </w:r>
+            <w:r>
+              <w:rPr>
+                <w:noProof/>
+                <w:webHidden/>
+              </w:rPr>
+            </w:r>
+            <w:r>
+              <w:rPr>
+                <w:noProof/>
+                <w:webHidden/>
+              </w:rPr>
+              <w:fldChar w:fldCharType="separate"/>
+            </w:r>
+            <w:r>
+              <w:rPr>
+                <w:noProof/>
+                <w:webHidden/>
+              </w:rPr>
+              <w:t>8</w:t>
+            </w:r>
+            <w:r>
+              <w:rPr>
+                <w:noProof/>
+                <w:webHidden/>
+              </w:rPr>
+              <w:fldChar w:fldCharType="end"/>
+            </w:r>
+          </w:hyperlink>
+        </w:p>
+        <w:p>
+          <w:pPr>
+            <w:pStyle w:val="TDC2"/>
+            <w:tabs>
+              <w:tab w:val="right" w:leader="dot" w:pos="8494"/>
+            </w:tabs>
+            <w:rPr>
+              <w:rFonts w:eastAsiaTheme="minorEastAsia"/>
+              <w:noProof/>
+              <w:lang w:eastAsia="es-ES"/>
+            </w:rPr>
+          </w:pPr>
+          <w:hyperlink w:anchor="_Toc71833148" w:history="1">
+            <w:r>
+              <w:rPr>
+                <w:rStyle w:val="Hipervnculo"/>
+                <w:noProof/>
+              </w:rPr>
+              <w:t>Issues creados</w:t>
+            </w:r>
+            <w:r>
+              <w:rPr>
+                <w:noProof/>
+                <w:webHidden/>
+              </w:rPr>
+              <w:tab/>
+            </w:r>
+            <w:r>
+              <w:rPr>
+                <w:noProof/>
+                <w:webHidden/>
+              </w:rPr>
+              <w:fldChar w:fldCharType="begin"/>
+            </w:r>
+            <w:r>
+              <w:rPr>
+                <w:noProof/>
+                <w:webHidden/>
+              </w:rPr>
+              <w:instrText xml:space="preserve"> PAGEREF _Toc71833148 \h </w:instrText>
+            </w:r>
+            <w:r>
+              <w:rPr>
+                <w:noProof/>
+                <w:webHidden/>
+              </w:rPr>
+            </w:r>
+            <w:r>
+              <w:rPr>
+                <w:noProof/>
+                <w:webHidden/>
+              </w:rPr>
+              <w:fldChar w:fldCharType="separate"/>
+            </w:r>
+            <w:r>
+              <w:rPr>
+                <w:noProof/>
+                <w:webHidden/>
+              </w:rPr>
+              <w:t>9</w:t>
+            </w:r>
+            <w:r>
+              <w:rPr>
+                <w:noProof/>
+                <w:webHidden/>
+              </w:rPr>
+              <w:fldChar w:fldCharType="end"/>
+            </w:r>
+          </w:hyperlink>
+        </w:p>
+        <w:p>
+          <w:pPr>
+            <w:pStyle w:val="TDC1"/>
+            <w:tabs>
+              <w:tab w:val="right" w:leader="dot" w:pos="8494"/>
+            </w:tabs>
+            <w:rPr>
+              <w:rFonts w:eastAsiaTheme="minorEastAsia"/>
+              <w:noProof/>
+              <w:lang w:eastAsia="es-ES"/>
+            </w:rPr>
+          </w:pPr>
+          <w:hyperlink w:anchor="_Toc71833149" w:history="1">
+            <w:r>
+              <w:rPr>
+                <w:rStyle w:val="Hipervnculo"/>
+                <w:noProof/>
+              </w:rPr>
+              <w:t>Resultados de la refactorización</w:t>
+            </w:r>
+            <w:r>
+              <w:rPr>
+                <w:noProof/>
+                <w:webHidden/>
+              </w:rPr>
+              <w:tab/>
+            </w:r>
+            <w:r>
+              <w:rPr>
+                <w:noProof/>
+                <w:webHidden/>
+              </w:rPr>
+              <w:fldChar w:fldCharType="begin"/>
+            </w:r>
+            <w:r>
+              <w:rPr>
+                <w:noProof/>
+                <w:webHidden/>
+              </w:rPr>
+              <w:instrText xml:space="preserve"> PAGEREF _Toc71833149 \h </w:instrText>
+            </w:r>
+            <w:r>
+              <w:rPr>
+                <w:noProof/>
+                <w:webHidden/>
+              </w:rPr>
+            </w:r>
+            <w:r>
+              <w:rPr>
+                <w:noProof/>
+                <w:webHidden/>
+              </w:rPr>
+              <w:fldChar w:fldCharType="separate"/>
+            </w:r>
+            <w:r>
+              <w:rPr>
+                <w:noProof/>
+                <w:webHidden/>
+              </w:rPr>
+              <w:t>10</w:t>
+            </w:r>
+            <w:r>
+              <w:rPr>
+                <w:noProof/>
+                <w:webHidden/>
+              </w:rPr>
+              <w:fldChar w:fldCharType="end"/>
+            </w:r>
+          </w:hyperlink>
+        </w:p>
+        <w:p>
+          <w:pPr>
+            <w:pStyle w:val="TDC2"/>
+            <w:tabs>
+              <w:tab w:val="right" w:leader="dot" w:pos="8494"/>
+            </w:tabs>
+            <w:rPr>
+              <w:rFonts w:eastAsiaTheme="minorEastAsia"/>
+              <w:noProof/>
+              <w:lang w:eastAsia="es-ES"/>
+            </w:rPr>
+          </w:pPr>
+          <w:hyperlink w:anchor="_Toc71833150" w:history="1">
+            <w:r>
+              <w:rPr>
+                <w:rStyle w:val="Hipervnculo"/>
+                <w:noProof/>
+              </w:rPr>
+              <w:t>Nuevo diagrama de clases</w:t>
+            </w:r>
+            <w:r>
+              <w:rPr>
+                <w:noProof/>
+                <w:webHidden/>
+              </w:rPr>
+              <w:tab/>
+            </w:r>
+            <w:r>
+              <w:rPr>
+                <w:noProof/>
+                <w:webHidden/>
+              </w:rPr>
+              <w:fldChar w:fldCharType="begin"/>
+            </w:r>
+            <w:r>
+              <w:rPr>
+                <w:noProof/>
+                <w:webHidden/>
+              </w:rPr>
+              <w:instrText xml:space="preserve"> PAGEREF _Toc71833150 \h </w:instrText>
+            </w:r>
+            <w:r>
+              <w:rPr>
+                <w:noProof/>
+                <w:webHidden/>
+              </w:rPr>
+            </w:r>
+            <w:r>
+              <w:rPr>
+                <w:noProof/>
+                <w:webHidden/>
+              </w:rPr>
+              <w:fldChar w:fldCharType="separate"/>
+            </w:r>
+            <w:r>
+              <w:rPr>
+                <w:noProof/>
+                <w:webHidden/>
+              </w:rPr>
+              <w:t>10</w:t>
+            </w:r>
+            <w:r>
+              <w:rPr>
+                <w:noProof/>
+                <w:webHidden/>
+              </w:rPr>
+              <w:fldChar w:fldCharType="end"/>
+            </w:r>
+          </w:hyperlink>
+        </w:p>
+        <w:p>
+          <w:pPr>
+            <w:pStyle w:val="TDC2"/>
+            <w:tabs>
+              <w:tab w:val="right" w:leader="dot" w:pos="8494"/>
+            </w:tabs>
+            <w:rPr>
+              <w:rFonts w:eastAsiaTheme="minorEastAsia"/>
+              <w:noProof/>
+              <w:lang w:eastAsia="es-ES"/>
+            </w:rPr>
+          </w:pPr>
+          <w:hyperlink w:anchor="_Toc71833151" w:history="1">
+            <w:r>
+              <w:rPr>
+                <w:rStyle w:val="Hipervnculo"/>
+                <w:noProof/>
+              </w:rPr>
+              <w:t>Issues resueltos</w:t>
+            </w:r>
+            <w:r>
+              <w:rPr>
+                <w:noProof/>
+                <w:webHidden/>
+              </w:rPr>
+              <w:tab/>
+            </w:r>
+            <w:r>
+              <w:rPr>
+                <w:noProof/>
+                <w:webHidden/>
+              </w:rPr>
+              <w:fldChar w:fldCharType="begin"/>
+            </w:r>
+            <w:r>
+              <w:rPr>
+                <w:noProof/>
+                <w:webHidden/>
+              </w:rPr>
+              <w:instrText xml:space="preserve"> PAGEREF _Toc71833151 \h </w:instrText>
+            </w:r>
+            <w:r>
+              <w:rPr>
+                <w:noProof/>
+                <w:webHidden/>
+              </w:rPr>
+            </w:r>
+            <w:r>
+              <w:rPr>
+                <w:noProof/>
+                <w:webHidden/>
+              </w:rPr>
+              <w:fldChar w:fldCharType="separate"/>
+            </w:r>
+            <w:r>
+              <w:rPr>
+                <w:noProof/>
+                <w:webHidden/>
+              </w:rPr>
+              <w:t>10</w:t>
+            </w:r>
+            <w:r>
+              <w:rPr>
+                <w:noProof/>
+                <w:webHidden/>
+              </w:rPr>
+              <w:fldChar w:fldCharType="end"/>
+            </w:r>
+          </w:hyperlink>
+        </w:p>
+        <w:p>
+          <w:pPr>
+            <w:pStyle w:val="TDC2"/>
+            <w:tabs>
+              <w:tab w:val="right" w:leader="dot" w:pos="8494"/>
+            </w:tabs>
+            <w:rPr>
+              <w:rFonts w:eastAsiaTheme="minorEastAsia"/>
+              <w:noProof/>
+              <w:lang w:eastAsia="es-ES"/>
+            </w:rPr>
+          </w:pPr>
+          <w:hyperlink w:anchor="_Toc71833152" w:history="1">
+            <w:r>
+              <w:rPr>
+                <w:rStyle w:val="Hipervnculo"/>
+                <w:noProof/>
+              </w:rPr>
+              <w:t>Nivel final de conformidad alcanzado</w:t>
+            </w:r>
+            <w:r>
+              <w:rPr>
+                <w:noProof/>
+                <w:webHidden/>
+              </w:rPr>
+              <w:tab/>
+            </w:r>
+            <w:r>
+              <w:rPr>
+                <w:noProof/>
+                <w:webHidden/>
+              </w:rPr>
+              <w:fldChar w:fldCharType="begin"/>
+            </w:r>
+            <w:r>
+              <w:rPr>
+                <w:noProof/>
+                <w:webHidden/>
+              </w:rPr>
+              <w:instrText xml:space="preserve"> PAGEREF _Toc71833152 \h </w:instrText>
+            </w:r>
+            <w:r>
+              <w:rPr>
+                <w:noProof/>
+                <w:webHidden/>
+              </w:rPr>
+            </w:r>
+            <w:r>
+              <w:rPr>
+                <w:noProof/>
+                <w:webHidden/>
+              </w:rPr>
+              <w:fldChar w:fldCharType="separate"/>
+            </w:r>
+            <w:r>
+              <w:rPr>
+                <w:noProof/>
+                <w:webHidden/>
+              </w:rPr>
+              <w:t>11</w:t>
+            </w:r>
+            <w:r>
+              <w:rPr>
+                <w:noProof/>
+                <w:webHidden/>
+              </w:rPr>
+              <w:fldChar w:fldCharType="end"/>
+            </w:r>
+          </w:hyperlink>
+        </w:p>
+        <w:p>
+          <w:r>
+            <w:rPr>
+              <w:b/>
+              <w:bCs/>
+            </w:rPr>
+            <w:fldChar w:fldCharType="end"/>
+          </w:r>
+        </w:p>
+      </w:sdtContent>
+    </w:sdt>
+    <w:p>
+      <w:pPr>
+        <w:pStyle w:val="Ttulo1"/>
+      </w:pPr>
+    </w:p>
+    <w:p/>
+    <w:p/>
+    <w:p/>
+    <w:p/>
+    <w:p/>
+    <w:p/>
+    <w:p/>
+    <w:p/>
+    <w:p>
+      <w:pPr>
+        <w:pStyle w:val="Ttulo1"/>
+      </w:pPr>
+    </w:p>
+    <w:p/>
+    <w:p>
+      <w:pPr>
+        <w:pStyle w:val="Ttulo1"/>
+      </w:pPr>
+      <w:bookmarkStart w:id="0" w:name="_Toc71833135"/>
+      <w:r>
+        <w:t>Análisis inicial</w:t>
+      </w:r>
+      <w:bookmarkEnd w:id="0"/>
+    </w:p>
+    <w:p>
+      <w:pPr>
+        <w:rPr>
+          <w:rStyle w:val="Ttulo2Car"/>
+        </w:rPr>
+      </w:pPr>
+      <w:bookmarkStart w:id="1" w:name="_Toc71833136"/>
+      <w:r>
+        <w:rPr>
+          <w:rStyle w:val="Ttulo2Car"/>
+        </w:rPr>
+        <w:t>D</w:t>
+      </w:r>
+      <w:r>
+        <w:rPr>
+          <w:rStyle w:val="Ttulo2Car"/>
+        </w:rPr>
+        <w:t>iagrama de clases inicial</w:t>
+      </w:r>
+      <w:bookmarkEnd w:id="1"/>
+    </w:p>
+    <w:p>
+      <w:pPr>
+        <w:rPr>
+          <w:rFonts w:asciiTheme="majorHAnsi" w:eastAsiaTheme="majorEastAsia" w:hAnsiTheme="majorHAnsi" w:cstheme="majorBidi"/>
+          <w:color w:val="2F5496" w:themeColor="accent1" w:themeShade="BF"/>
+          <w:sz w:val="26"/>
+          <w:szCs w:val="26"/>
+        </w:rPr>
+      </w:pPr>
       <w:r>
         <w:rPr>
           <w:noProof/>
         </w:rPr>
+        <w:lastRenderedPageBreak/>
         <w:drawing>
-          <wp:inline distT="0" distB="0" distL="0" distR="0" wp14:anchorId="38905087" wp14:editId="32182BAB">
-            <wp:extent cx="5400040" cy="3198495"/>
-            <wp:effectExtent l="0" t="0" r="0" b="1905"/>
-            <wp:docPr id="3" name="Imagen 3"/>
+          <wp:inline distT="0" distB="0" distL="0" distR="0" wp14:anchorId="777F3456" wp14:editId="6A8870D0">
+            <wp:extent cx="5219065" cy="3650400"/>
+            <wp:effectExtent l="0" t="0" r="635" b="7620"/>
+            <wp:docPr id="12" name="Imagen 12"/>
             <wp:cNvGraphicFramePr>
               <a:graphicFrameLocks xmlns:a="http://schemas.openxmlformats.org/drawingml/2006/main" noChangeAspect="1"/>
             </wp:cNvGraphicFramePr>
@@ -163,7 +1496,7 @@
                   <pic:spPr>
                     <a:xfrm>
                       <a:off x="0" y="0"/>
-                      <a:ext cx="5400040" cy="3198495"/>
+                      <a:ext cx="5219065" cy="3650400"/>
                     </a:xfrm>
                     <a:prstGeom prst="rect">
                       <a:avLst/>
@@ -177,16 +1510,72 @@
       </w:r>
     </w:p>
     <w:p>
-      <w:r>
-        <w:lastRenderedPageBreak/>
-        <w:t>Comentar que este problema se va a solucionar a la vez que el primero que se muestra en la figura anterior</w:t>
-      </w:r>
-    </w:p>
-    <w:p/>
-    <w:p>
-      <w:r>
-        <w:t>Figura 3. Código repetido.</w:t>
-      </w:r>
+      <w:pPr>
+        <w:spacing w:after="0"/>
+        <w:rPr>
+          <w:color w:val="000000" w:themeColor="text1"/>
+        </w:rPr>
+      </w:pPr>
+      <w:r>
+        <w:rPr>
+          <w:color w:val="000000" w:themeColor="text1"/>
+        </w:rPr>
+        <w:t>El diagrama de clases inicial muestra la relación entre las clases Ciudad-Edificio y Punto-</w:t>
+      </w:r>
+      <w:proofErr w:type="spellStart"/>
+      <w:r>
+        <w:rPr>
+          <w:color w:val="000000" w:themeColor="text1"/>
+        </w:rPr>
+        <w:t>LineaHorizonte</w:t>
+      </w:r>
+      <w:proofErr w:type="spellEnd"/>
+      <w:r>
+        <w:rPr>
+          <w:color w:val="000000" w:themeColor="text1"/>
+        </w:rPr>
+        <w:t xml:space="preserve">. Una Ciudad está compuesta de edificios y una </w:t>
+      </w:r>
+      <w:proofErr w:type="spellStart"/>
+      <w:r>
+        <w:rPr>
+          <w:color w:val="000000" w:themeColor="text1"/>
+        </w:rPr>
+        <w:t>LineaHorizonte</w:t>
+      </w:r>
+      <w:proofErr w:type="spellEnd"/>
+      <w:r>
+        <w:rPr>
+          <w:color w:val="000000" w:themeColor="text1"/>
+        </w:rPr>
+        <w:t xml:space="preserve"> por puntos, lo cual concuerda con los atributos de las clases vistos en el código, sin embargo, como veremos a continuación las clases están más relacionadas.</w:t>
+      </w:r>
+    </w:p>
+    <w:p>
+      <w:pPr>
+        <w:spacing w:after="0"/>
+        <w:rPr>
+          <w:color w:val="000000" w:themeColor="text1"/>
+        </w:rPr>
+      </w:pPr>
+    </w:p>
+    <w:p>
+      <w:pPr>
+        <w:pStyle w:val="Ttulo2"/>
+      </w:pPr>
+      <w:bookmarkStart w:id="2" w:name="_Toc71833137"/>
+      <w:r>
+        <w:t>Diagrama de secuencia del método “</w:t>
+      </w:r>
+      <w:proofErr w:type="spellStart"/>
+      <w:r>
+        <w:t>crearLineaHorizonte</w:t>
+      </w:r>
+      <w:proofErr w:type="spellEnd"/>
+      <w:r>
+        <w:t>”</w:t>
+      </w:r>
+      <w:bookmarkEnd w:id="2"/>
     </w:p>
     <w:p>
       <w:r>
@@ -194,10 +1583,10 @@
           <w:noProof/>
         </w:rPr>
         <w:drawing>
-          <wp:inline distT="0" distB="0" distL="0" distR="0" wp14:anchorId="4A8B5E25" wp14:editId="7A34FE96">
-            <wp:extent cx="5400040" cy="3207385"/>
-            <wp:effectExtent l="0" t="0" r="0" b="0"/>
-            <wp:docPr id="4" name="Imagen 4"/>
+          <wp:inline distT="0" distB="0" distL="0" distR="0" wp14:anchorId="03A58E3E" wp14:editId="6B4DFE79">
+            <wp:extent cx="5400040" cy="2703830"/>
+            <wp:effectExtent l="0" t="0" r="0" b="1270"/>
+            <wp:docPr id="9" name="Imagen 9"/>
             <wp:cNvGraphicFramePr>
               <a:graphicFrameLocks xmlns:a="http://schemas.openxmlformats.org/drawingml/2006/main" noChangeAspect="1"/>
             </wp:cNvGraphicFramePr>
@@ -217,7 +1606,7 @@
                   <pic:spPr>
                     <a:xfrm>
                       <a:off x="0" y="0"/>
-                      <a:ext cx="5400040" cy="3207385"/>
+                      <a:ext cx="5400040" cy="2703830"/>
                     </a:xfrm>
                     <a:prstGeom prst="rect">
                       <a:avLst/>
@@ -230,22 +1619,121 @@
         </w:drawing>
       </w:r>
     </w:p>
-    <w:p/>
-    <w:p>
-      <w:r>
-        <w:t>Figura 4. Interfaces extensas.</w:t>
-      </w:r>
-    </w:p>
-    <w:p>
+    <w:p>
+      <w:r>
+        <w:t xml:space="preserve">Podemos ver que el método es bastante complejo, ya que hace uso de todas las clases, a pesar de que una </w:t>
+      </w:r>
+      <w:r>
+        <w:rPr>
+          <w:i/>
+          <w:iCs/>
+        </w:rPr>
+        <w:t>Ciudad</w:t>
+      </w:r>
+      <w:r>
+        <w:t xml:space="preserve"> solo tiene </w:t>
+      </w:r>
+      <w:r>
+        <w:rPr>
+          <w:i/>
+          <w:iCs/>
+        </w:rPr>
+        <w:t>Edificios</w:t>
+      </w:r>
+      <w:r>
+        <w:rPr>
+          <w:i/>
+          <w:iCs/>
+        </w:rPr>
+        <w:t xml:space="preserve">, </w:t>
+      </w:r>
+      <w:r>
+        <w:t xml:space="preserve">para generar la </w:t>
+      </w:r>
+      <w:proofErr w:type="spellStart"/>
+      <w:r>
+        <w:rPr>
+          <w:i/>
+          <w:iCs/>
+        </w:rPr>
+        <w:t>LineaHorizonte</w:t>
+      </w:r>
+      <w:proofErr w:type="spellEnd"/>
+      <w:r>
+        <w:t xml:space="preserve"> de una Ciudad es necesario usar está clase, que a su vez trata con la clase </w:t>
+      </w:r>
+      <w:r>
+        <w:rPr>
+          <w:i/>
+          <w:iCs/>
+        </w:rPr>
+        <w:t>Punto</w:t>
+      </w:r>
+      <w:r>
+        <w:t>.</w:t>
+      </w:r>
+    </w:p>
+    <w:p>
+      <w:pPr>
+        <w:pStyle w:val="Ttulo2"/>
+      </w:pPr>
+      <w:bookmarkStart w:id="3" w:name="_Toc71833138"/>
+      <w:r>
+        <w:lastRenderedPageBreak/>
+        <w:t>Análisis de “</w:t>
+      </w:r>
+      <w:proofErr w:type="spellStart"/>
+      <w:r>
+        <w:t>bad</w:t>
+      </w:r>
+      <w:proofErr w:type="spellEnd"/>
+      <w:r>
+        <w:t xml:space="preserve"> </w:t>
+      </w:r>
+      <w:proofErr w:type="spellStart"/>
+      <w:r>
+        <w:t>smells</w:t>
+      </w:r>
+      <w:proofErr w:type="spellEnd"/>
+      <w:r>
+        <w:t xml:space="preserve">” con </w:t>
+      </w:r>
+      <w:proofErr w:type="spellStart"/>
+      <w:r>
+        <w:t>Better</w:t>
+      </w:r>
+      <w:proofErr w:type="spellEnd"/>
+      <w:r>
+        <w:t xml:space="preserve"> </w:t>
+      </w:r>
+      <w:proofErr w:type="spellStart"/>
+      <w:r>
+        <w:t>Code</w:t>
+      </w:r>
+      <w:proofErr w:type="spellEnd"/>
+      <w:r>
+        <w:t xml:space="preserve"> </w:t>
+      </w:r>
+      <w:proofErr w:type="gramStart"/>
+      <w:r>
+        <w:t>Hub</w:t>
+      </w:r>
+      <w:bookmarkEnd w:id="3"/>
+      <w:proofErr w:type="gramEnd"/>
+    </w:p>
+    <w:p>
+      <w:pPr>
+        <w:jc w:val="center"/>
+      </w:pPr>
       <w:r>
         <w:rPr>
           <w:noProof/>
         </w:rPr>
         <w:drawing>
-          <wp:inline distT="0" distB="0" distL="0" distR="0" wp14:anchorId="7240E8B7" wp14:editId="7B2B08C9">
-            <wp:extent cx="5400040" cy="3231515"/>
-            <wp:effectExtent l="0" t="0" r="0" b="6985"/>
-            <wp:docPr id="5" name="Imagen 5"/>
+          <wp:inline distT="0" distB="0" distL="0" distR="0" wp14:anchorId="5F0BAEE2" wp14:editId="45A8905F">
+            <wp:extent cx="5400040" cy="5268595"/>
+            <wp:effectExtent l="0" t="0" r="0" b="8255"/>
+            <wp:docPr id="1" name="Imagen 1"/>
             <wp:cNvGraphicFramePr>
               <a:graphicFrameLocks xmlns:a="http://schemas.openxmlformats.org/drawingml/2006/main" noChangeAspect="1"/>
             </wp:cNvGraphicFramePr>
@@ -265,7 +1753,7 @@
                   <pic:spPr>
                     <a:xfrm>
                       <a:off x="0" y="0"/>
-                      <a:ext cx="5400040" cy="3231515"/>
+                      <a:ext cx="5400040" cy="5268595"/>
                     </a:xfrm>
                     <a:prstGeom prst="rect">
                       <a:avLst/>
@@ -278,26 +1766,59 @@
         </w:drawing>
       </w:r>
     </w:p>
-    <w:p/>
-    <w:p/>
-    <w:p/>
-    <w:p/>
-    <w:p/>
-    <w:p>
-      <w:r>
-        <w:t>Figura 5. Conceptos fuera de módulos.</w:t>
-      </w:r>
-    </w:p>
-    <w:p>
+    <w:p>
+      <w:r>
+        <w:t>El nivel de conformidad inicial es 4. A continuación se muestra en detalle cada “</w:t>
+      </w:r>
+      <w:proofErr w:type="spellStart"/>
+      <w:r>
+        <w:t>bad</w:t>
+      </w:r>
+      <w:proofErr w:type="spellEnd"/>
+      <w:r>
+        <w:t xml:space="preserve"> </w:t>
+      </w:r>
+      <w:proofErr w:type="spellStart"/>
+      <w:r>
+        <w:t>smell</w:t>
+      </w:r>
+      <w:proofErr w:type="spellEnd"/>
+      <w:r>
+        <w:t>”.</w:t>
+      </w:r>
+    </w:p>
+    <w:p/>
+    <w:p/>
+    <w:p/>
+    <w:p/>
+    <w:p/>
+    <w:p/>
+    <w:p/>
+    <w:p/>
+    <w:p>
+      <w:pPr>
+        <w:pStyle w:val="Ttulo3"/>
+      </w:pPr>
+      <w:bookmarkStart w:id="4" w:name="_Toc71833139"/>
+      <w:r>
+        <w:lastRenderedPageBreak/>
+        <w:t>Unidades de código extensas</w:t>
+      </w:r>
+      <w:bookmarkEnd w:id="4"/>
+    </w:p>
+    <w:p>
+      <w:pPr>
+        <w:jc w:val="center"/>
+      </w:pPr>
       <w:r>
         <w:rPr>
           <w:noProof/>
         </w:rPr>
         <w:drawing>
-          <wp:inline distT="0" distB="0" distL="0" distR="0" wp14:anchorId="6BCC4A23" wp14:editId="418EB0EE">
-            <wp:extent cx="5400040" cy="3230245"/>
-            <wp:effectExtent l="0" t="0" r="0" b="8255"/>
-            <wp:docPr id="6" name="Imagen 6"/>
+          <wp:inline distT="0" distB="0" distL="0" distR="0" wp14:anchorId="16082D6C" wp14:editId="5CAC9891">
+            <wp:extent cx="5400040" cy="3218815"/>
+            <wp:effectExtent l="0" t="0" r="0" b="635"/>
+            <wp:docPr id="2" name="Imagen 2"/>
             <wp:cNvGraphicFramePr>
               <a:graphicFrameLocks xmlns:a="http://schemas.openxmlformats.org/drawingml/2006/main" noChangeAspect="1"/>
             </wp:cNvGraphicFramePr>
@@ -317,7 +1838,7 @@
                   <pic:spPr>
                     <a:xfrm>
                       <a:off x="0" y="0"/>
-                      <a:ext cx="5400040" cy="3230245"/>
+                      <a:ext cx="5400040" cy="3218815"/>
                     </a:xfrm>
                     <a:prstGeom prst="rect">
                       <a:avLst/>
@@ -330,22 +1851,71 @@
         </w:drawing>
       </w:r>
     </w:p>
-    <w:p/>
-    <w:p>
-      <w:r>
-        <w:t>Figura 6. Componentes arquitectónicos desbalanceados.</w:t>
-      </w:r>
-    </w:p>
-    <w:p>
+    <w:p>
+      <w:r>
+        <w:t xml:space="preserve">Cómo podemos ver, la longitud de los métodos es demasiado grande, en especial en la clase </w:t>
+      </w:r>
+      <w:r>
+        <w:rPr>
+          <w:i/>
+          <w:iCs/>
+        </w:rPr>
+        <w:t>Ciudad</w:t>
+      </w:r>
+      <w:r>
+        <w:t xml:space="preserve"> donde el método </w:t>
+      </w:r>
+      <w:proofErr w:type="spellStart"/>
+      <w:r>
+        <w:rPr>
+          <w:i/>
+          <w:iCs/>
+        </w:rPr>
+        <w:t>LineaHorizonteFusi</w:t>
+      </w:r>
+      <w:r>
+        <w:rPr>
+          <w:i/>
+          <w:iCs/>
+        </w:rPr>
+        <w:t>on</w:t>
+      </w:r>
+      <w:proofErr w:type="spellEnd"/>
+      <w:r>
+        <w:rPr>
+          <w:i/>
+          <w:iCs/>
+        </w:rPr>
+        <w:t xml:space="preserve"> </w:t>
+      </w:r>
+      <w:r>
+        <w:t>tiene más de 60 líneas. Es necesario refactorizar estos métodos descomponiéndolos en unidades de código más cortas.</w:t>
+      </w:r>
+    </w:p>
+    <w:p/>
+    <w:p>
+      <w:pPr>
+        <w:pStyle w:val="Ttulo3"/>
+      </w:pPr>
+      <w:bookmarkStart w:id="5" w:name="_Toc71833140"/>
+      <w:r>
+        <w:t>Unidades de código complejas</w:t>
+      </w:r>
+      <w:bookmarkEnd w:id="5"/>
+    </w:p>
+    <w:p>
+      <w:pPr>
+        <w:jc w:val="center"/>
+      </w:pPr>
       <w:r>
         <w:rPr>
           <w:noProof/>
         </w:rPr>
         <w:drawing>
-          <wp:inline distT="0" distB="0" distL="0" distR="0" wp14:anchorId="4A07A26C" wp14:editId="66C446FD">
-            <wp:extent cx="5400040" cy="3181350"/>
-            <wp:effectExtent l="0" t="0" r="0" b="0"/>
-            <wp:docPr id="7" name="Imagen 7"/>
+          <wp:inline distT="0" distB="0" distL="0" distR="0" wp14:anchorId="38905087" wp14:editId="32182BAB">
+            <wp:extent cx="5400040" cy="3198495"/>
+            <wp:effectExtent l="0" t="0" r="0" b="1905"/>
+            <wp:docPr id="3" name="Imagen 3"/>
             <wp:cNvGraphicFramePr>
               <a:graphicFrameLocks xmlns:a="http://schemas.openxmlformats.org/drawingml/2006/main" noChangeAspect="1"/>
             </wp:cNvGraphicFramePr>
@@ -365,7 +1935,7 @@
                   <pic:spPr>
                     <a:xfrm>
                       <a:off x="0" y="0"/>
-                      <a:ext cx="5400040" cy="3181350"/>
+                      <a:ext cx="5400040" cy="3198495"/>
                     </a:xfrm>
                     <a:prstGeom prst="rect">
                       <a:avLst/>
@@ -378,32 +1948,71 @@
         </w:drawing>
       </w:r>
     </w:p>
-    <w:p/>
-    <w:p/>
-    <w:p/>
-    <w:p/>
-    <w:p/>
-    <w:p>
-      <w:r>
-        <w:t>PMD</w:t>
-      </w:r>
-    </w:p>
-    <w:p/>
-    <w:p>
-      <w:r>
-        <w:t>Figura 7. Copy/Paste no encontrado.</w:t>
-      </w:r>
-    </w:p>
-    <w:p>
+    <w:p>
+      <w:r>
+        <w:t xml:space="preserve">La complejidad </w:t>
+      </w:r>
+      <w:proofErr w:type="spellStart"/>
+      <w:r>
+        <w:t>ciclomática</w:t>
+      </w:r>
+      <w:proofErr w:type="spellEnd"/>
+      <w:r>
+        <w:t xml:space="preserve"> del método </w:t>
+      </w:r>
+      <w:proofErr w:type="spellStart"/>
+      <w:r>
+        <w:rPr>
+          <w:i/>
+          <w:iCs/>
+        </w:rPr>
+        <w:t>LineaHorizonteFussion</w:t>
+      </w:r>
+      <w:proofErr w:type="spellEnd"/>
+      <w:r>
+        <w:rPr>
+          <w:i/>
+          <w:iCs/>
+        </w:rPr>
+        <w:t xml:space="preserve"> </w:t>
+      </w:r>
+      <w:r>
+        <w:t xml:space="preserve">es demasiado elevada y esto daría lugar a un número de pruebas mínimo muy </w:t>
+      </w:r>
+      <w:proofErr w:type="spellStart"/>
+      <w:r>
+        <w:t>elavado</w:t>
+      </w:r>
+      <w:proofErr w:type="spellEnd"/>
+      <w:r>
+        <w:t xml:space="preserve"> para cubrir todos los caminos de ejecución.</w:t>
+      </w:r>
+    </w:p>
+    <w:p/>
+    <w:p>
+      <w:pPr>
+        <w:pStyle w:val="Ttulo3"/>
+      </w:pPr>
+      <w:bookmarkStart w:id="6" w:name="_Toc71833141"/>
+      <w:r>
+        <w:lastRenderedPageBreak/>
+        <w:t>Código repetido</w:t>
+      </w:r>
+      <w:bookmarkEnd w:id="6"/>
+    </w:p>
+    <w:p>
+      <w:pPr>
+        <w:jc w:val="center"/>
+      </w:pPr>
       <w:r>
         <w:rPr>
           <w:noProof/>
         </w:rPr>
         <w:drawing>
-          <wp:inline distT="0" distB="0" distL="0" distR="0" wp14:anchorId="65583F20" wp14:editId="057A96C7">
-            <wp:extent cx="2867025" cy="1447800"/>
-            <wp:effectExtent l="0" t="0" r="9525" b="0"/>
-            <wp:docPr id="8" name="Imagen 8"/>
+          <wp:inline distT="0" distB="0" distL="0" distR="0" wp14:anchorId="4A8B5E25" wp14:editId="7A34FE96">
+            <wp:extent cx="5400040" cy="3207385"/>
+            <wp:effectExtent l="0" t="0" r="0" b="0"/>
+            <wp:docPr id="4" name="Imagen 4"/>
             <wp:cNvGraphicFramePr>
               <a:graphicFrameLocks xmlns:a="http://schemas.openxmlformats.org/drawingml/2006/main" noChangeAspect="1"/>
             </wp:cNvGraphicFramePr>
@@ -423,7 +2032,7 @@
                   <pic:spPr>
                     <a:xfrm>
                       <a:off x="0" y="0"/>
-                      <a:ext cx="2867025" cy="1447800"/>
+                      <a:ext cx="5400040" cy="3207385"/>
                     </a:xfrm>
                     <a:prstGeom prst="rect">
                       <a:avLst/>
@@ -436,45 +2045,35 @@
         </w:drawing>
       </w:r>
     </w:p>
-    <w:p/>
-    <w:p>
-      <w:r>
-        <w:t xml:space="preserve">Figura </w:t>
-      </w:r>
-      <w:r>
-        <w:t>8</w:t>
-      </w:r>
-      <w:r>
-        <w:t>. Violaciones de código.</w:t>
-      </w:r>
-    </w:p>
-    <w:p>
-      <w:r>
-        <w:t>Meter aquí algunas.</w:t>
-      </w:r>
-    </w:p>
-    <w:p/>
-    <w:p>
-      <w:r>
-        <w:t>Figura 9. Diagrama de secuencia del método “</w:t>
-      </w:r>
-      <w:r>
-        <w:t>crearLineaHorizonte</w:t>
-      </w:r>
-      <w:r>
-        <w:t>”.</w:t>
-      </w:r>
-    </w:p>
-    <w:p>
+    <w:p>
+      <w:r>
+        <w:t>Tenemos código idéntico en varias funciones, por lo que es posible refactorizar el código e implementar un método que satisfaga a ambas funciones evitando repeticiones.</w:t>
+      </w:r>
+    </w:p>
+    <w:p/>
+    <w:p>
+      <w:pPr>
+        <w:pStyle w:val="Ttulo3"/>
+      </w:pPr>
+      <w:bookmarkStart w:id="7" w:name="_Toc71833142"/>
+      <w:r>
+        <w:t>Interfaces extensas</w:t>
+      </w:r>
+      <w:bookmarkEnd w:id="7"/>
+    </w:p>
+    <w:p>
+      <w:pPr>
+        <w:jc w:val="center"/>
+      </w:pPr>
       <w:r>
         <w:rPr>
           <w:noProof/>
         </w:rPr>
         <w:drawing>
-          <wp:inline distT="0" distB="0" distL="0" distR="0" wp14:anchorId="36AA9174" wp14:editId="1F4A2164">
-            <wp:extent cx="5400040" cy="2703830"/>
-            <wp:effectExtent l="0" t="0" r="0" b="1270"/>
-            <wp:docPr id="9" name="Imagen 9"/>
+          <wp:inline distT="0" distB="0" distL="0" distR="0" wp14:anchorId="7240E8B7" wp14:editId="7B2B08C9">
+            <wp:extent cx="5400040" cy="3231515"/>
+            <wp:effectExtent l="0" t="0" r="0" b="6985"/>
+            <wp:docPr id="5" name="Imagen 5"/>
             <wp:cNvGraphicFramePr>
               <a:graphicFrameLocks xmlns:a="http://schemas.openxmlformats.org/drawingml/2006/main" noChangeAspect="1"/>
             </wp:cNvGraphicFramePr>
@@ -494,7 +2093,7 @@
                   <pic:spPr>
                     <a:xfrm>
                       <a:off x="0" y="0"/>
-                      <a:ext cx="5400040" cy="2703830"/>
+                      <a:ext cx="5400040" cy="3231515"/>
                     </a:xfrm>
                     <a:prstGeom prst="rect">
                       <a:avLst/>
@@ -507,38 +2106,35 @@
         </w:drawing>
       </w:r>
     </w:p>
-    <w:p/>
-    <w:p/>
-    <w:p/>
-    <w:p/>
-    <w:p/>
-    <w:p>
+    <w:p>
+      <w:r>
+        <w:t>El número de parámetros de entrada es bastante elevado, hay que comprobar si realmente es necesario pasar todos esos parámetros y en caso de ser así, implementar una manera más eficaz de hacerlo.</w:t>
+      </w:r>
+    </w:p>
+    <w:p>
+      <w:pPr>
+        <w:pStyle w:val="Ttulo3"/>
+      </w:pPr>
+      <w:bookmarkStart w:id="8" w:name="_Toc71833143"/>
       <w:r>
         <w:lastRenderedPageBreak/>
-        <w:t>Figura 10. Nuevo diagrama de clases.</w:t>
-      </w:r>
-    </w:p>
-    <w:p>
-      <w:r>
-        <w:t>Figura 1</w:t>
-      </w:r>
-      <w:r>
-        <w:t>1</w:t>
-      </w:r>
-      <w:r>
-        <w:t>. Issues a refactorizar.</w:t>
-      </w:r>
-    </w:p>
-    <w:p>
+        <w:t>Conceptos fuera de módulos</w:t>
+      </w:r>
+      <w:bookmarkEnd w:id="8"/>
+    </w:p>
+    <w:p>
+      <w:pPr>
+        <w:jc w:val="center"/>
+      </w:pPr>
       <w:r>
         <w:rPr>
           <w:noProof/>
         </w:rPr>
         <w:drawing>
-          <wp:inline distT="0" distB="0" distL="0" distR="0" wp14:anchorId="4030F88D" wp14:editId="1D782167">
-            <wp:extent cx="5400040" cy="3607435"/>
-            <wp:effectExtent l="0" t="0" r="0" b="0"/>
-            <wp:docPr id="10" name="Imagen 10"/>
+          <wp:inline distT="0" distB="0" distL="0" distR="0" wp14:anchorId="6BCC4A23" wp14:editId="418EB0EE">
+            <wp:extent cx="5400040" cy="3230245"/>
+            <wp:effectExtent l="0" t="0" r="0" b="8255"/>
+            <wp:docPr id="6" name="Imagen 6"/>
             <wp:cNvGraphicFramePr>
               <a:graphicFrameLocks xmlns:a="http://schemas.openxmlformats.org/drawingml/2006/main" noChangeAspect="1"/>
             </wp:cNvGraphicFramePr>
@@ -558,6 +2154,313 @@
                   <pic:spPr>
                     <a:xfrm>
                       <a:off x="0" y="0"/>
+                      <a:ext cx="5400040" cy="3230245"/>
+                    </a:xfrm>
+                    <a:prstGeom prst="rect">
+                      <a:avLst/>
+                    </a:prstGeom>
+                  </pic:spPr>
+                </pic:pic>
+              </a:graphicData>
+            </a:graphic>
+          </wp:inline>
+        </w:drawing>
+      </w:r>
+    </w:p>
+    <w:p>
+      <w:r>
+        <w:t xml:space="preserve">Las llamadas a métodos de otras clases son muy elevadas, por lo que es posible que sea necesario pasar las responsabilidades de </w:t>
+      </w:r>
+      <w:r>
+        <w:t>las funcionalidades</w:t>
+      </w:r>
+      <w:r>
+        <w:t xml:space="preserve"> que se esté tratando directamente a dichas clases.</w:t>
+      </w:r>
+    </w:p>
+    <w:p/>
+    <w:p>
+      <w:pPr>
+        <w:pStyle w:val="Ttulo3"/>
+      </w:pPr>
+      <w:bookmarkStart w:id="9" w:name="_Toc71833144"/>
+      <w:r>
+        <w:t>Componentes arquitectónicos desbalanceados</w:t>
+      </w:r>
+      <w:bookmarkEnd w:id="9"/>
+    </w:p>
+    <w:p>
+      <w:pPr>
+        <w:jc w:val="center"/>
+      </w:pPr>
+      <w:r>
+        <w:rPr>
+          <w:noProof/>
+        </w:rPr>
+        <w:drawing>
+          <wp:inline distT="0" distB="0" distL="0" distR="0" wp14:anchorId="4A07A26C" wp14:editId="66C446FD">
+            <wp:extent cx="5400040" cy="3181350"/>
+            <wp:effectExtent l="0" t="0" r="0" b="0"/>
+            <wp:docPr id="7" name="Imagen 7"/>
+            <wp:cNvGraphicFramePr>
+              <a:graphicFrameLocks xmlns:a="http://schemas.openxmlformats.org/drawingml/2006/main" noChangeAspect="1"/>
+            </wp:cNvGraphicFramePr>
+            <a:graphic xmlns:a="http://schemas.openxmlformats.org/drawingml/2006/main">
+              <a:graphicData uri="http://schemas.openxmlformats.org/drawingml/2006/picture">
+                <pic:pic xmlns:pic="http://schemas.openxmlformats.org/drawingml/2006/picture">
+                  <pic:nvPicPr>
+                    <pic:cNvPr id="1" name=""/>
+                    <pic:cNvPicPr/>
+                  </pic:nvPicPr>
+                  <pic:blipFill>
+                    <a:blip r:embed="rId14"/>
+                    <a:stretch>
+                      <a:fillRect/>
+                    </a:stretch>
+                  </pic:blipFill>
+                  <pic:spPr>
+                    <a:xfrm>
+                      <a:off x="0" y="0"/>
+                      <a:ext cx="5400040" cy="3181350"/>
+                    </a:xfrm>
+                    <a:prstGeom prst="rect">
+                      <a:avLst/>
+                    </a:prstGeom>
+                  </pic:spPr>
+                </pic:pic>
+              </a:graphicData>
+            </a:graphic>
+          </wp:inline>
+        </w:drawing>
+      </w:r>
+    </w:p>
+    <w:p>
+      <w:r>
+        <w:t>El tamaño relativo de los componentes está desequilibrado, algunas clases tienen un tamaño mucho más extenso que otras.</w:t>
+      </w:r>
+    </w:p>
+    <w:p/>
+    <w:p>
+      <w:pPr>
+        <w:pStyle w:val="Ttulo2"/>
+      </w:pPr>
+      <w:bookmarkStart w:id="10" w:name="_Toc71833145"/>
+      <w:proofErr w:type="spellStart"/>
+      <w:r>
+        <w:lastRenderedPageBreak/>
+        <w:t>Anális</w:t>
+      </w:r>
+      <w:proofErr w:type="spellEnd"/>
+      <w:r>
+        <w:t xml:space="preserve"> de “</w:t>
+      </w:r>
+      <w:proofErr w:type="spellStart"/>
+      <w:r>
+        <w:t>bad</w:t>
+      </w:r>
+      <w:proofErr w:type="spellEnd"/>
+      <w:r>
+        <w:t xml:space="preserve"> </w:t>
+      </w:r>
+      <w:proofErr w:type="spellStart"/>
+      <w:r>
+        <w:t>smells</w:t>
+      </w:r>
+      <w:proofErr w:type="spellEnd"/>
+      <w:r>
+        <w:t xml:space="preserve">” con </w:t>
+      </w:r>
+      <w:r>
+        <w:t>PMD</w:t>
+      </w:r>
+      <w:bookmarkEnd w:id="10"/>
+    </w:p>
+    <w:p/>
+    <w:p>
+      <w:pPr>
+        <w:pStyle w:val="Ttulo3"/>
+      </w:pPr>
+      <w:bookmarkStart w:id="11" w:name="_Toc71833146"/>
+      <w:proofErr w:type="spellStart"/>
+      <w:r>
+        <w:t>Copy</w:t>
+      </w:r>
+      <w:proofErr w:type="spellEnd"/>
+      <w:r>
+        <w:t>/Paste</w:t>
+      </w:r>
+      <w:bookmarkEnd w:id="11"/>
+      <w:r>
+        <w:t xml:space="preserve"> </w:t>
+      </w:r>
+    </w:p>
+    <w:p>
+      <w:r>
+        <w:rPr>
+          <w:noProof/>
+        </w:rPr>
+        <w:drawing>
+          <wp:inline distT="0" distB="0" distL="0" distR="0" wp14:anchorId="65583F20" wp14:editId="057A96C7">
+            <wp:extent cx="2867025" cy="1447800"/>
+            <wp:effectExtent l="0" t="0" r="9525" b="0"/>
+            <wp:docPr id="8" name="Imagen 8"/>
+            <wp:cNvGraphicFramePr>
+              <a:graphicFrameLocks xmlns:a="http://schemas.openxmlformats.org/drawingml/2006/main" noChangeAspect="1"/>
+            </wp:cNvGraphicFramePr>
+            <a:graphic xmlns:a="http://schemas.openxmlformats.org/drawingml/2006/main">
+              <a:graphicData uri="http://schemas.openxmlformats.org/drawingml/2006/picture">
+                <pic:pic xmlns:pic="http://schemas.openxmlformats.org/drawingml/2006/picture">
+                  <pic:nvPicPr>
+                    <pic:cNvPr id="1" name=""/>
+                    <pic:cNvPicPr/>
+                  </pic:nvPicPr>
+                  <pic:blipFill>
+                    <a:blip r:embed="rId15"/>
+                    <a:stretch>
+                      <a:fillRect/>
+                    </a:stretch>
+                  </pic:blipFill>
+                  <pic:spPr>
+                    <a:xfrm>
+                      <a:off x="0" y="0"/>
+                      <a:ext cx="2867025" cy="1447800"/>
+                    </a:xfrm>
+                    <a:prstGeom prst="rect">
+                      <a:avLst/>
+                    </a:prstGeom>
+                  </pic:spPr>
+                </pic:pic>
+              </a:graphicData>
+            </a:graphic>
+          </wp:inline>
+        </w:drawing>
+      </w:r>
+    </w:p>
+    <w:p>
+      <w:r>
+        <w:t>El análisis de Copia/Pega no encuentra ningún bloque de código sospechoso</w:t>
+      </w:r>
+    </w:p>
+    <w:p>
+      <w:pPr>
+        <w:pStyle w:val="Ttulo3"/>
+      </w:pPr>
+      <w:bookmarkStart w:id="12" w:name="_Toc71833147"/>
+      <w:r>
+        <w:t>Violaciones</w:t>
+      </w:r>
+      <w:bookmarkEnd w:id="12"/>
+    </w:p>
+    <w:p>
+      <w:pPr>
+        <w:jc w:val="center"/>
+      </w:pPr>
+      <w:r>
+        <w:rPr>
+          <w:noProof/>
+        </w:rPr>
+        <w:drawing>
+          <wp:inline distT="0" distB="0" distL="0" distR="0" wp14:anchorId="77A337E9" wp14:editId="552722CF">
+            <wp:extent cx="5400040" cy="1211580"/>
+            <wp:effectExtent l="0" t="0" r="0" b="7620"/>
+            <wp:docPr id="18" name="Imagen 18"/>
+            <wp:cNvGraphicFramePr>
+              <a:graphicFrameLocks xmlns:a="http://schemas.openxmlformats.org/drawingml/2006/main" noChangeAspect="1"/>
+            </wp:cNvGraphicFramePr>
+            <a:graphic xmlns:a="http://schemas.openxmlformats.org/drawingml/2006/main">
+              <a:graphicData uri="http://schemas.openxmlformats.org/drawingml/2006/picture">
+                <pic:pic xmlns:pic="http://schemas.openxmlformats.org/drawingml/2006/picture">
+                  <pic:nvPicPr>
+                    <pic:cNvPr id="1" name=""/>
+                    <pic:cNvPicPr/>
+                  </pic:nvPicPr>
+                  <pic:blipFill>
+                    <a:blip r:embed="rId16"/>
+                    <a:stretch>
+                      <a:fillRect/>
+                    </a:stretch>
+                  </pic:blipFill>
+                  <pic:spPr>
+                    <a:xfrm>
+                      <a:off x="0" y="0"/>
+                      <a:ext cx="5400040" cy="1211580"/>
+                    </a:xfrm>
+                    <a:prstGeom prst="rect">
+                      <a:avLst/>
+                    </a:prstGeom>
+                  </pic:spPr>
+                </pic:pic>
+              </a:graphicData>
+            </a:graphic>
+          </wp:inline>
+        </w:drawing>
+      </w:r>
+    </w:p>
+    <w:p>
+      <w:r>
+        <w:t>El análisis de violaciones en cambio, si que muestra un número considerable de ellas, por lo que habrá que revisarlas y solucionar tantas cómo sea posible.</w:t>
+      </w:r>
+    </w:p>
+    <w:p/>
+    <w:p/>
+    <w:p/>
+    <w:p/>
+    <w:p/>
+    <w:p/>
+    <w:p/>
+    <w:p/>
+    <w:p/>
+    <w:p/>
+    <w:p/>
+    <w:p/>
+    <w:p/>
+    <w:p/>
+    <w:p>
+      <w:pPr>
+        <w:pStyle w:val="Ttulo2"/>
+      </w:pPr>
+      <w:bookmarkStart w:id="13" w:name="_Toc71833148"/>
+      <w:r>
+        <w:lastRenderedPageBreak/>
+        <w:t>Issues</w:t>
+      </w:r>
+      <w:r>
+        <w:t xml:space="preserve"> creados</w:t>
+      </w:r>
+      <w:bookmarkEnd w:id="13"/>
+    </w:p>
+    <w:p>
+      <w:pPr>
+        <w:jc w:val="center"/>
+      </w:pPr>
+      <w:r>
+        <w:rPr>
+          <w:noProof/>
+        </w:rPr>
+        <w:drawing>
+          <wp:inline distT="0" distB="0" distL="0" distR="0" wp14:anchorId="779EB1CA" wp14:editId="5265A277">
+            <wp:extent cx="5400040" cy="3607435"/>
+            <wp:effectExtent l="0" t="0" r="0" b="0"/>
+            <wp:docPr id="10" name="Imagen 10"/>
+            <wp:cNvGraphicFramePr>
+              <a:graphicFrameLocks xmlns:a="http://schemas.openxmlformats.org/drawingml/2006/main" noChangeAspect="1"/>
+            </wp:cNvGraphicFramePr>
+            <a:graphic xmlns:a="http://schemas.openxmlformats.org/drawingml/2006/main">
+              <a:graphicData uri="http://schemas.openxmlformats.org/drawingml/2006/picture">
+                <pic:pic xmlns:pic="http://schemas.openxmlformats.org/drawingml/2006/picture">
+                  <pic:nvPicPr>
+                    <pic:cNvPr id="1" name=""/>
+                    <pic:cNvPicPr/>
+                  </pic:nvPicPr>
+                  <pic:blipFill>
+                    <a:blip r:embed="rId17"/>
+                    <a:stretch>
+                      <a:fillRect/>
+                    </a:stretch>
+                  </pic:blipFill>
+                  <pic:spPr>
+                    <a:xfrm>
+                      <a:off x="0" y="0"/>
                       <a:ext cx="5400040" cy="3607435"/>
                     </a:xfrm>
                     <a:prstGeom prst="rect">
@@ -571,20 +2474,711 @@
         </w:drawing>
       </w:r>
     </w:p>
-    <w:p/>
-    <w:p>
-      <w:r>
-        <w:t>Figura 1</w:t>
-      </w:r>
-      <w:r>
-        <w:t>2</w:t>
-      </w:r>
-      <w:r>
-        <w:t>. Nivel final de conformidad alcanzado.</w:t>
-      </w:r>
-    </w:p>
-    <w:p/>
-    <w:p/>
+    <w:p>
+      <w:r>
+        <w:t>Tras el análisis inicial, estos han sido los “</w:t>
+      </w:r>
+      <w:proofErr w:type="spellStart"/>
+      <w:r>
+        <w:t>issues</w:t>
+      </w:r>
+      <w:proofErr w:type="spellEnd"/>
+      <w:r>
+        <w:t>” creados que se tratarán de resolver en este trabajo.</w:t>
+      </w:r>
+    </w:p>
+    <w:p/>
+    <w:p/>
+    <w:p/>
+    <w:p/>
+    <w:p>
+      <w:pPr>
+        <w:pStyle w:val="Ttulo1"/>
+      </w:pPr>
+      <w:bookmarkStart w:id="14" w:name="_Toc71833149"/>
+      <w:r>
+        <w:lastRenderedPageBreak/>
+        <w:t>Resultados de la refactorización</w:t>
+      </w:r>
+      <w:bookmarkEnd w:id="14"/>
+    </w:p>
+    <w:p>
+      <w:pPr>
+        <w:pStyle w:val="Ttulo2"/>
+      </w:pPr>
+      <w:bookmarkStart w:id="15" w:name="_Toc71833150"/>
+      <w:r>
+        <w:t>Nuevo diagrama de clases</w:t>
+      </w:r>
+      <w:bookmarkEnd w:id="15"/>
+    </w:p>
+    <w:p>
+      <w:pPr>
+        <w:jc w:val="center"/>
+      </w:pPr>
+      <w:r>
+        <w:rPr>
+          <w:noProof/>
+        </w:rPr>
+        <w:drawing>
+          <wp:inline distT="0" distB="0" distL="0" distR="0" wp14:anchorId="7C960F5D" wp14:editId="7B76C48A">
+            <wp:extent cx="5400040" cy="3082925"/>
+            <wp:effectExtent l="0" t="0" r="0" b="3175"/>
+            <wp:docPr id="14" name="Imagen 14"/>
+            <wp:cNvGraphicFramePr>
+              <a:graphicFrameLocks xmlns:a="http://schemas.openxmlformats.org/drawingml/2006/main" noChangeAspect="1"/>
+            </wp:cNvGraphicFramePr>
+            <a:graphic xmlns:a="http://schemas.openxmlformats.org/drawingml/2006/main">
+              <a:graphicData uri="http://schemas.openxmlformats.org/drawingml/2006/picture">
+                <pic:pic xmlns:pic="http://schemas.openxmlformats.org/drawingml/2006/picture">
+                  <pic:nvPicPr>
+                    <pic:cNvPr id="1" name=""/>
+                    <pic:cNvPicPr/>
+                  </pic:nvPicPr>
+                  <pic:blipFill>
+                    <a:blip r:embed="rId18"/>
+                    <a:stretch>
+                      <a:fillRect/>
+                    </a:stretch>
+                  </pic:blipFill>
+                  <pic:spPr>
+                    <a:xfrm>
+                      <a:off x="0" y="0"/>
+                      <a:ext cx="5400040" cy="3082925"/>
+                    </a:xfrm>
+                    <a:prstGeom prst="rect">
+                      <a:avLst/>
+                    </a:prstGeom>
+                  </pic:spPr>
+                </pic:pic>
+              </a:graphicData>
+            </a:graphic>
+          </wp:inline>
+        </w:drawing>
+      </w:r>
+    </w:p>
+    <w:p>
+      <w:r>
+        <w:t>Tras la refactorización, este es en nuevo diagrama de clases. Cómo se puede apreciar, el número de métodos de</w:t>
+      </w:r>
+      <w:r>
+        <w:rPr>
+          <w:i/>
+          <w:iCs/>
+        </w:rPr>
+        <w:t xml:space="preserve"> Ciudad</w:t>
+      </w:r>
+      <w:r>
+        <w:rPr>
+          <w:i/>
+          <w:iCs/>
+        </w:rPr>
+        <w:t xml:space="preserve"> </w:t>
+      </w:r>
+      <w:r>
+        <w:t>ha crecido considerablemente y ahora existe una relación directa entre esta y</w:t>
+      </w:r>
+      <w:r>
+        <w:rPr>
+          <w:i/>
+          <w:iCs/>
+        </w:rPr>
+        <w:t xml:space="preserve"> </w:t>
+      </w:r>
+      <w:proofErr w:type="spellStart"/>
+      <w:r>
+        <w:rPr>
+          <w:i/>
+          <w:iCs/>
+        </w:rPr>
+        <w:t>LineaHorizonte</w:t>
+      </w:r>
+      <w:proofErr w:type="spellEnd"/>
+      <w:r>
+        <w:rPr>
+          <w:i/>
+          <w:iCs/>
+        </w:rPr>
+        <w:t xml:space="preserve">, </w:t>
+      </w:r>
+      <w:r>
+        <w:t xml:space="preserve">ya que cada ciudad, tiene una </w:t>
+      </w:r>
+      <w:proofErr w:type="spellStart"/>
+      <w:r>
+        <w:rPr>
+          <w:i/>
+          <w:iCs/>
+        </w:rPr>
+        <w:t>LineaHorizonte</w:t>
+      </w:r>
+      <w:proofErr w:type="spellEnd"/>
+      <w:r>
+        <w:rPr>
+          <w:i/>
+          <w:iCs/>
+        </w:rPr>
+        <w:t>.</w:t>
+      </w:r>
+    </w:p>
+    <w:p/>
+    <w:p>
+      <w:pPr>
+        <w:pStyle w:val="Ttulo2"/>
+      </w:pPr>
+      <w:bookmarkStart w:id="16" w:name="_Toc71833151"/>
+      <w:r>
+        <w:t>Issues resueltos</w:t>
+      </w:r>
+      <w:bookmarkEnd w:id="16"/>
+    </w:p>
+    <w:p>
+      <w:pPr>
+        <w:jc w:val="center"/>
+      </w:pPr>
+      <w:r>
+        <w:rPr>
+          <w:noProof/>
+        </w:rPr>
+        <w:drawing>
+          <wp:inline distT="0" distB="0" distL="0" distR="0" wp14:anchorId="3BCCFCE0" wp14:editId="3C019EEA">
+            <wp:extent cx="5028357" cy="3152775"/>
+            <wp:effectExtent l="0" t="0" r="1270" b="0"/>
+            <wp:docPr id="15" name="Imagen 15"/>
+            <wp:cNvGraphicFramePr>
+              <a:graphicFrameLocks xmlns:a="http://schemas.openxmlformats.org/drawingml/2006/main" noChangeAspect="1"/>
+            </wp:cNvGraphicFramePr>
+            <a:graphic xmlns:a="http://schemas.openxmlformats.org/drawingml/2006/main">
+              <a:graphicData uri="http://schemas.openxmlformats.org/drawingml/2006/picture">
+                <pic:pic xmlns:pic="http://schemas.openxmlformats.org/drawingml/2006/picture">
+                  <pic:nvPicPr>
+                    <pic:cNvPr id="1" name=""/>
+                    <pic:cNvPicPr/>
+                  </pic:nvPicPr>
+                  <pic:blipFill>
+                    <a:blip r:embed="rId19"/>
+                    <a:stretch>
+                      <a:fillRect/>
+                    </a:stretch>
+                  </pic:blipFill>
+                  <pic:spPr>
+                    <a:xfrm>
+                      <a:off x="0" y="0"/>
+                      <a:ext cx="5031120" cy="3154508"/>
+                    </a:xfrm>
+                    <a:prstGeom prst="rect">
+                      <a:avLst/>
+                    </a:prstGeom>
+                  </pic:spPr>
+                </pic:pic>
+              </a:graphicData>
+            </a:graphic>
+          </wp:inline>
+        </w:drawing>
+      </w:r>
+    </w:p>
+    <w:p>
+      <w:r>
+        <w:t>Estos son los “</w:t>
+      </w:r>
+      <w:proofErr w:type="spellStart"/>
+      <w:r>
+        <w:t>issues</w:t>
+      </w:r>
+      <w:proofErr w:type="spellEnd"/>
+      <w:r>
+        <w:t>” que se han resuelto al refactorizar el código. No todos han podido ser resueltos, como se puede apreciar, sin embargo, como veremos a continuación, el nivel de conformidad ha aumentado considerablemente.</w:t>
+      </w:r>
+    </w:p>
+    <w:p>
+      <w:pPr>
+        <w:pStyle w:val="Ttulo2"/>
+      </w:pPr>
+      <w:bookmarkStart w:id="17" w:name="_Toc71833152"/>
+      <w:r>
+        <w:lastRenderedPageBreak/>
+        <w:t>Nivel final de conformidad alcanzado</w:t>
+      </w:r>
+      <w:bookmarkEnd w:id="17"/>
+    </w:p>
+    <w:p>
+      <w:r>
+        <w:rPr>
+          <w:noProof/>
+        </w:rPr>
+        <w:drawing>
+          <wp:inline distT="0" distB="0" distL="0" distR="0" wp14:anchorId="1272A995" wp14:editId="752E5099">
+            <wp:extent cx="5400040" cy="5181600"/>
+            <wp:effectExtent l="0" t="0" r="0" b="0"/>
+            <wp:docPr id="13" name="Imagen 13"/>
+            <wp:cNvGraphicFramePr>
+              <a:graphicFrameLocks xmlns:a="http://schemas.openxmlformats.org/drawingml/2006/main" noChangeAspect="1"/>
+            </wp:cNvGraphicFramePr>
+            <a:graphic xmlns:a="http://schemas.openxmlformats.org/drawingml/2006/main">
+              <a:graphicData uri="http://schemas.openxmlformats.org/drawingml/2006/picture">
+                <pic:pic xmlns:pic="http://schemas.openxmlformats.org/drawingml/2006/picture">
+                  <pic:nvPicPr>
+                    <pic:cNvPr id="1" name=""/>
+                    <pic:cNvPicPr/>
+                  </pic:nvPicPr>
+                  <pic:blipFill>
+                    <a:blip r:embed="rId20"/>
+                    <a:stretch>
+                      <a:fillRect/>
+                    </a:stretch>
+                  </pic:blipFill>
+                  <pic:spPr>
+                    <a:xfrm>
+                      <a:off x="0" y="0"/>
+                      <a:ext cx="5400040" cy="5181600"/>
+                    </a:xfrm>
+                    <a:prstGeom prst="rect">
+                      <a:avLst/>
+                    </a:prstGeom>
+                  </pic:spPr>
+                </pic:pic>
+              </a:graphicData>
+            </a:graphic>
+          </wp:inline>
+        </w:drawing>
+      </w:r>
+    </w:p>
+    <w:p>
+      <w:r>
+        <w:rPr>
+          <w:b/>
+          <w:bCs/>
+        </w:rPr>
+        <w:t>#2</w:t>
+      </w:r>
+      <w:r>
+        <w:t xml:space="preserve"> Se ha eliminado el código muerto</w:t>
+      </w:r>
+      <w:r>
+        <w:t xml:space="preserve"> de </w:t>
+      </w:r>
+      <w:proofErr w:type="spellStart"/>
+      <w:r>
+        <w:rPr>
+          <w:i/>
+          <w:iCs/>
+        </w:rPr>
+        <w:t>cargarEdificios</w:t>
+      </w:r>
+      <w:proofErr w:type="spellEnd"/>
+      <w:r>
+        <w:t xml:space="preserve"> y añadido </w:t>
+      </w:r>
+      <w:r>
+        <w:t xml:space="preserve">un nuevo </w:t>
+      </w:r>
+      <w:proofErr w:type="spellStart"/>
+      <w:r>
+        <w:t>methodo</w:t>
+      </w:r>
+      <w:proofErr w:type="spellEnd"/>
+      <w:r>
+        <w:t xml:space="preserve"> </w:t>
+      </w:r>
+      <w:r>
+        <w:t xml:space="preserve">( aplicando </w:t>
+      </w:r>
+      <w:proofErr w:type="spellStart"/>
+      <w:r>
+        <w:t>extract</w:t>
+      </w:r>
+      <w:proofErr w:type="spellEnd"/>
+      <w:r>
+        <w:t xml:space="preserve"> </w:t>
+      </w:r>
+      <w:proofErr w:type="spellStart"/>
+      <w:r>
+        <w:t>method</w:t>
+      </w:r>
+      <w:proofErr w:type="spellEnd"/>
+      <w:r>
+        <w:t xml:space="preserve">) </w:t>
+      </w:r>
+      <w:proofErr w:type="spellStart"/>
+      <w:r>
+        <w:rPr>
+          <w:i/>
+          <w:iCs/>
+        </w:rPr>
+        <w:t>leerFichero</w:t>
+      </w:r>
+      <w:proofErr w:type="spellEnd"/>
+      <w:r>
+        <w:rPr>
+          <w:i/>
+          <w:iCs/>
+        </w:rPr>
+        <w:t xml:space="preserve"> </w:t>
+      </w:r>
+      <w:r>
+        <w:t>para reducir el número de líneas.</w:t>
+      </w:r>
+    </w:p>
+    <w:p>
+      <w:r>
+        <w:rPr>
+          <w:b/>
+          <w:bCs/>
+        </w:rPr>
+        <w:t>#3</w:t>
+      </w:r>
+      <w:r>
+        <w:t xml:space="preserve"> Se ha creado un nuevo método </w:t>
+      </w:r>
+      <w:r>
+        <w:rPr>
+          <w:i/>
+          <w:iCs/>
+        </w:rPr>
+        <w:t xml:space="preserve">mostrar </w:t>
+      </w:r>
+      <w:r>
+        <w:t xml:space="preserve">que es llamado desde </w:t>
+      </w:r>
+      <w:proofErr w:type="spellStart"/>
+      <w:r>
+        <w:rPr>
+          <w:i/>
+          <w:iCs/>
+        </w:rPr>
+        <w:t>guardarLineaHorizonte</w:t>
+      </w:r>
+      <w:proofErr w:type="spellEnd"/>
+      <w:r>
+        <w:t>, lo cual reduce el número de líneas de este último método al separar las funcionalidades.</w:t>
+      </w:r>
+    </w:p>
+    <w:p>
+      <w:r>
+        <w:rPr>
+          <w:b/>
+          <w:bCs/>
+        </w:rPr>
+        <w:t>#4</w:t>
+      </w:r>
+      <w:r>
+        <w:t xml:space="preserve"> Se ha añadido el método </w:t>
+      </w:r>
+      <w:proofErr w:type="spellStart"/>
+      <w:r>
+        <w:rPr>
+          <w:i/>
+          <w:iCs/>
+        </w:rPr>
+        <w:t>soloUnEdificio</w:t>
+      </w:r>
+      <w:proofErr w:type="spellEnd"/>
+      <w:r>
+        <w:t xml:space="preserve">, de forma que se ha reducido el número de líneas en </w:t>
+      </w:r>
+      <w:proofErr w:type="spellStart"/>
+      <w:r>
+        <w:rPr>
+          <w:i/>
+          <w:iCs/>
+        </w:rPr>
+        <w:t>crearLineaHorizonte</w:t>
+      </w:r>
+      <w:proofErr w:type="spellEnd"/>
+      <w:r>
+        <w:rPr>
+          <w:i/>
+          <w:iCs/>
+        </w:rPr>
+        <w:t xml:space="preserve"> </w:t>
+      </w:r>
+      <w:r>
+        <w:t>separando la funcionalidad de esta. De paso se han movido algunas variables locales del método a otros métodos, para reducir el número de parámetros de entrada en #8.</w:t>
+      </w:r>
+    </w:p>
+    <w:p>
+      <w:r>
+        <w:rPr>
+          <w:b/>
+          <w:bCs/>
+        </w:rPr>
+        <w:t>#5</w:t>
+      </w:r>
+      <w:r>
+        <w:t xml:space="preserve"> Se ha reducido el número de líneas en </w:t>
+      </w:r>
+      <w:r>
+        <w:t xml:space="preserve">el método </w:t>
+      </w:r>
+      <w:proofErr w:type="spellStart"/>
+      <w:r>
+        <w:rPr>
+          <w:i/>
+          <w:iCs/>
+        </w:rPr>
+        <w:t>lineaHorizonteFusion</w:t>
+      </w:r>
+      <w:proofErr w:type="spellEnd"/>
+      <w:r>
+        <w:rPr>
+          <w:i/>
+          <w:iCs/>
+        </w:rPr>
+        <w:t xml:space="preserve"> </w:t>
+      </w:r>
+      <w:r>
+        <w:t>dividiendo este en funcionalidades diferentes implementadas en varios métodos que son llamados desde el método principal. También se han empleado estructuras de datos de tipo array para reducir el número de parámetros de entrada.</w:t>
+      </w:r>
+    </w:p>
+    <w:p>
+      <w:r>
+        <w:rPr>
+          <w:b/>
+          <w:bCs/>
+        </w:rPr>
+        <w:t>#6</w:t>
+      </w:r>
+      <w:r>
+        <w:t xml:space="preserve"> Se ha eliminado código muerto que no se usaba y daba lugar a código duplicado.</w:t>
+      </w:r>
+    </w:p>
+    <w:p>
+      <w:r>
+        <w:rPr>
+          <w:b/>
+          <w:bCs/>
+        </w:rPr>
+        <w:t>#7</w:t>
+      </w:r>
+      <w:r>
+        <w:rPr>
+          <w:b/>
+          <w:bCs/>
+        </w:rPr>
+        <w:t xml:space="preserve"> </w:t>
+      </w:r>
+      <w:r>
+        <w:t xml:space="preserve">Se ha cambiado el código duplicado por la llamada al método </w:t>
+      </w:r>
+      <w:proofErr w:type="spellStart"/>
+      <w:r>
+        <w:rPr>
+          <w:i/>
+          <w:iCs/>
+        </w:rPr>
+        <w:t>toString</w:t>
+      </w:r>
+      <w:proofErr w:type="spellEnd"/>
+      <w:r>
+        <w:t xml:space="preserve"> de la clase </w:t>
+      </w:r>
+      <w:r>
+        <w:rPr>
+          <w:i/>
+          <w:iCs/>
+        </w:rPr>
+        <w:t>Punto</w:t>
+      </w:r>
+      <w:r>
+        <w:t>, que ya que tenía la misma funcionalidad.</w:t>
+      </w:r>
+    </w:p>
+    <w:p>
+      <w:r>
+        <w:rPr>
+          <w:b/>
+          <w:bCs/>
+        </w:rPr>
+        <w:lastRenderedPageBreak/>
+        <w:t>#8</w:t>
+      </w:r>
+      <w:r>
+        <w:t xml:space="preserve"> Se han eliminado los parámetros que no eran necesarios como entrada ya que era posible inicializarlos en el cuerpo del método, reduciendo el número de parámetros de entrada a dos.</w:t>
+      </w:r>
+    </w:p>
+    <w:p>
+      <w:r>
+        <w:rPr>
+          <w:b/>
+          <w:bCs/>
+        </w:rPr>
+        <w:t>#11</w:t>
+      </w:r>
+      <w:r>
+        <w:t xml:space="preserve"> y </w:t>
+      </w:r>
+      <w:r>
+        <w:rPr>
+          <w:b/>
+          <w:bCs/>
+        </w:rPr>
+        <w:t>#12</w:t>
+      </w:r>
+      <w:r>
+        <w:t xml:space="preserve"> se ha reducido el número de invocaciones directas a los métodos de otras clases, encapsulando en diferentes métodos dentro de la clase </w:t>
+      </w:r>
+      <w:r>
+        <w:rPr>
+          <w:i/>
+          <w:iCs/>
+        </w:rPr>
+        <w:t>Ciudad</w:t>
+      </w:r>
+      <w:r>
+        <w:t>, lo que facilita modificaciones de código futuras si fuera necesario.</w:t>
+      </w:r>
+    </w:p>
+    <w:p>
+      <w:r>
+        <w:rPr>
+          <w:b/>
+          <w:bCs/>
+        </w:rPr>
+        <w:t>#13</w:t>
+      </w:r>
+      <w:r>
+        <w:rPr>
+          <w:b/>
+          <w:bCs/>
+        </w:rPr>
+        <w:t xml:space="preserve"> </w:t>
+      </w:r>
+      <w:r>
+        <w:t>Las violaciones de PMD revisadas son las siguientes:</w:t>
+      </w:r>
+    </w:p>
+    <w:p>
+      <w:pPr>
+        <w:ind w:left="708"/>
+      </w:pPr>
+      <w:proofErr w:type="spellStart"/>
+      <w:r>
+        <w:t>Blocker</w:t>
+      </w:r>
+      <w:proofErr w:type="spellEnd"/>
+      <w:r>
+        <w:t xml:space="preserve"> </w:t>
+      </w:r>
+      <w:proofErr w:type="spellStart"/>
+      <w:r>
+        <w:t>violations</w:t>
+      </w:r>
+      <w:proofErr w:type="spellEnd"/>
+      <w:r>
+        <w:t>: Todas han sido corregidas.</w:t>
+      </w:r>
+    </w:p>
+    <w:p>
+      <w:pPr>
+        <w:ind w:left="708"/>
+      </w:pPr>
+      <w:proofErr w:type="spellStart"/>
+      <w:r>
+        <w:t>Critical</w:t>
+      </w:r>
+      <w:proofErr w:type="spellEnd"/>
+      <w:r>
+        <w:t xml:space="preserve"> </w:t>
+      </w:r>
+      <w:proofErr w:type="spellStart"/>
+      <w:r>
+        <w:t>violations</w:t>
+      </w:r>
+      <w:proofErr w:type="spellEnd"/>
+      <w:r>
+        <w:t xml:space="preserve">: No han sido corregidas porque corresponde a llamadas </w:t>
+      </w:r>
+      <w:proofErr w:type="spellStart"/>
+      <w:r>
+        <w:t>System.Print</w:t>
+      </w:r>
+      <w:proofErr w:type="spellEnd"/>
+      <w:r>
+        <w:t>.</w:t>
+      </w:r>
+    </w:p>
+    <w:p>
+      <w:pPr>
+        <w:ind w:left="708"/>
+      </w:pPr>
+      <w:proofErr w:type="spellStart"/>
+      <w:r>
+        <w:t>Urgent</w:t>
+      </w:r>
+      <w:proofErr w:type="spellEnd"/>
+      <w:r>
+        <w:t xml:space="preserve"> </w:t>
+      </w:r>
+      <w:proofErr w:type="spellStart"/>
+      <w:r>
+        <w:t>violations</w:t>
+      </w:r>
+      <w:proofErr w:type="spellEnd"/>
+      <w:r>
+        <w:t xml:space="preserve">: La mayoría no han sido corregidas ya que se referían a añadir comentarios, tamaño de los comentarios, tamaño del nombre de las variables o poner variables como final. Se han corregido </w:t>
+      </w:r>
+      <w:proofErr w:type="spellStart"/>
+      <w:r>
+        <w:rPr>
+          <w:i/>
+          <w:iCs/>
+        </w:rPr>
+        <w:t>cast</w:t>
+      </w:r>
+      <w:proofErr w:type="spellEnd"/>
+      <w:r>
+        <w:t xml:space="preserve"> innecesarios.</w:t>
+      </w:r>
+    </w:p>
+    <w:p>
+      <w:pPr>
+        <w:ind w:left="708"/>
+      </w:pPr>
+      <w:proofErr w:type="spellStart"/>
+      <w:r>
+        <w:t>Important</w:t>
+      </w:r>
+      <w:proofErr w:type="spellEnd"/>
+      <w:r>
+        <w:t xml:space="preserve"> </w:t>
+      </w:r>
+      <w:proofErr w:type="spellStart"/>
+      <w:r>
+        <w:t>violations</w:t>
+      </w:r>
+      <w:proofErr w:type="spellEnd"/>
+      <w:r>
+        <w:t>: Algunas no han sido corregidas porque se referían a quitar paréntesis que sí eran necesarios o usar “</w:t>
+      </w:r>
+      <w:proofErr w:type="spellStart"/>
+      <w:r>
+        <w:t>Varargs</w:t>
+      </w:r>
+      <w:proofErr w:type="spellEnd"/>
+      <w:r>
+        <w:t>” en los parámetros de entrada de algunos métodos. Otras referidas a cambiar el nombre de variables como “</w:t>
+      </w:r>
+      <w:proofErr w:type="spellStart"/>
+      <w:r>
+        <w:t>out</w:t>
+      </w:r>
+      <w:proofErr w:type="spellEnd"/>
+      <w:r>
+        <w:t xml:space="preserve">” o quitar paréntesis </w:t>
+      </w:r>
+      <w:r>
+        <w:t>que,</w:t>
+      </w:r>
+      <w:r>
+        <w:t xml:space="preserve"> si eran </w:t>
+      </w:r>
+      <w:r>
+        <w:t>innecesarios</w:t>
+      </w:r>
+      <w:r>
+        <w:t>, sí han sido corregidas .</w:t>
+      </w:r>
+    </w:p>
     <w:p/>
     <w:sectPr>
       <w:pgSz w:w="11906" w:h="16838"/>
@@ -995,6 +3589,71 @@
     <w:name w:val="Normal"/>
     <w:qFormat/>
   </w:style>
+  <w:style w:type="paragraph" w:styleId="Ttulo1">
+    <w:name w:val="heading 1"/>
+    <w:basedOn w:val="Normal"/>
+    <w:next w:val="Normal"/>
+    <w:link w:val="Ttulo1Car"/>
+    <w:uiPriority w:val="9"/>
+    <w:qFormat/>
+    <w:rsid w:val="003B3785"/>
+    <w:pPr>
+      <w:keepNext/>
+      <w:keepLines/>
+      <w:spacing w:before="240" w:after="0"/>
+      <w:outlineLvl w:val="0"/>
+    </w:pPr>
+    <w:rPr>
+      <w:rFonts w:asciiTheme="majorHAnsi" w:eastAsiaTheme="majorEastAsia" w:hAnsiTheme="majorHAnsi" w:cstheme="majorBidi"/>
+      <w:color w:val="2F5496" w:themeColor="accent1" w:themeShade="BF"/>
+      <w:sz w:val="32"/>
+      <w:szCs w:val="32"/>
+    </w:rPr>
+  </w:style>
+  <w:style w:type="paragraph" w:styleId="Ttulo2">
+    <w:name w:val="heading 2"/>
+    <w:basedOn w:val="Normal"/>
+    <w:next w:val="Normal"/>
+    <w:link w:val="Ttulo2Car"/>
+    <w:uiPriority w:val="9"/>
+    <w:unhideWhenUsed/>
+    <w:qFormat/>
+    <w:rsid w:val="003B3785"/>
+    <w:pPr>
+      <w:keepNext/>
+      <w:keepLines/>
+      <w:spacing w:before="40" w:after="0"/>
+      <w:outlineLvl w:val="1"/>
+    </w:pPr>
+    <w:rPr>
+      <w:rFonts w:asciiTheme="majorHAnsi" w:eastAsiaTheme="majorEastAsia" w:hAnsiTheme="majorHAnsi" w:cstheme="majorBidi"/>
+      <w:color w:val="2F5496" w:themeColor="accent1" w:themeShade="BF"/>
+      <w:sz w:val="26"/>
+      <w:szCs w:val="26"/>
+    </w:rPr>
+  </w:style>
+  <w:style w:type="paragraph" w:styleId="Ttulo3">
+    <w:name w:val="heading 3"/>
+    <w:basedOn w:val="Normal"/>
+    <w:next w:val="Normal"/>
+    <w:link w:val="Ttulo3Car"/>
+    <w:uiPriority w:val="9"/>
+    <w:unhideWhenUsed/>
+    <w:qFormat/>
+    <w:rsid w:val="003B3785"/>
+    <w:pPr>
+      <w:keepNext/>
+      <w:keepLines/>
+      <w:spacing w:before="40" w:after="0"/>
+      <w:outlineLvl w:val="2"/>
+    </w:pPr>
+    <w:rPr>
+      <w:rFonts w:asciiTheme="majorHAnsi" w:eastAsiaTheme="majorEastAsia" w:hAnsiTheme="majorHAnsi" w:cstheme="majorBidi"/>
+      <w:color w:val="1F3763" w:themeColor="accent1" w:themeShade="7F"/>
+      <w:sz w:val="24"/>
+      <w:szCs w:val="24"/>
+    </w:rPr>
+  </w:style>
   <w:style w:type="character" w:default="1" w:styleId="Fuentedeprrafopredeter">
     <w:name w:val="Default Paragraph Font"/>
     <w:uiPriority w:val="1"/>
@@ -1021,6 +3680,109 @@
     <w:uiPriority w:val="99"/>
     <w:semiHidden/>
     <w:unhideWhenUsed/>
+  </w:style>
+  <w:style w:type="character" w:customStyle="1" w:styleId="Ttulo1Car">
+    <w:name w:val="Título 1 Car"/>
+    <w:basedOn w:val="Fuentedeprrafopredeter"/>
+    <w:link w:val="Ttulo1"/>
+    <w:uiPriority w:val="9"/>
+    <w:rsid w:val="003B3785"/>
+    <w:rPr>
+      <w:rFonts w:asciiTheme="majorHAnsi" w:eastAsiaTheme="majorEastAsia" w:hAnsiTheme="majorHAnsi" w:cstheme="majorBidi"/>
+      <w:color w:val="2F5496" w:themeColor="accent1" w:themeShade="BF"/>
+      <w:sz w:val="32"/>
+      <w:szCs w:val="32"/>
+    </w:rPr>
+  </w:style>
+  <w:style w:type="character" w:customStyle="1" w:styleId="Ttulo2Car">
+    <w:name w:val="Título 2 Car"/>
+    <w:basedOn w:val="Fuentedeprrafopredeter"/>
+    <w:link w:val="Ttulo2"/>
+    <w:uiPriority w:val="9"/>
+    <w:rsid w:val="003B3785"/>
+    <w:rPr>
+      <w:rFonts w:asciiTheme="majorHAnsi" w:eastAsiaTheme="majorEastAsia" w:hAnsiTheme="majorHAnsi" w:cstheme="majorBidi"/>
+      <w:color w:val="2F5496" w:themeColor="accent1" w:themeShade="BF"/>
+      <w:sz w:val="26"/>
+      <w:szCs w:val="26"/>
+    </w:rPr>
+  </w:style>
+  <w:style w:type="character" w:customStyle="1" w:styleId="Ttulo3Car">
+    <w:name w:val="Título 3 Car"/>
+    <w:basedOn w:val="Fuentedeprrafopredeter"/>
+    <w:link w:val="Ttulo3"/>
+    <w:uiPriority w:val="9"/>
+    <w:rsid w:val="003B3785"/>
+    <w:rPr>
+      <w:rFonts w:asciiTheme="majorHAnsi" w:eastAsiaTheme="majorEastAsia" w:hAnsiTheme="majorHAnsi" w:cstheme="majorBidi"/>
+      <w:color w:val="1F3763" w:themeColor="accent1" w:themeShade="7F"/>
+      <w:sz w:val="24"/>
+      <w:szCs w:val="24"/>
+    </w:rPr>
+  </w:style>
+  <w:style w:type="paragraph" w:styleId="TtuloTDC">
+    <w:name w:val="TOC Heading"/>
+    <w:basedOn w:val="Ttulo1"/>
+    <w:next w:val="Normal"/>
+    <w:uiPriority w:val="39"/>
+    <w:unhideWhenUsed/>
+    <w:qFormat/>
+    <w:rsid w:val="003B3785"/>
+    <w:pPr>
+      <w:outlineLvl w:val="9"/>
+    </w:pPr>
+    <w:rPr>
+      <w:lang w:eastAsia="es-ES"/>
+    </w:rPr>
+  </w:style>
+  <w:style w:type="paragraph" w:styleId="TDC1">
+    <w:name w:val="toc 1"/>
+    <w:basedOn w:val="Normal"/>
+    <w:next w:val="Normal"/>
+    <w:autoRedefine/>
+    <w:uiPriority w:val="39"/>
+    <w:unhideWhenUsed/>
+    <w:rsid w:val="003B3785"/>
+    <w:pPr>
+      <w:spacing w:after="100"/>
+    </w:pPr>
+  </w:style>
+  <w:style w:type="paragraph" w:styleId="TDC2">
+    <w:name w:val="toc 2"/>
+    <w:basedOn w:val="Normal"/>
+    <w:next w:val="Normal"/>
+    <w:autoRedefine/>
+    <w:uiPriority w:val="39"/>
+    <w:unhideWhenUsed/>
+    <w:rsid w:val="003B3785"/>
+    <w:pPr>
+      <w:spacing w:after="100"/>
+      <w:ind w:left="220"/>
+    </w:pPr>
+  </w:style>
+  <w:style w:type="paragraph" w:styleId="TDC3">
+    <w:name w:val="toc 3"/>
+    <w:basedOn w:val="Normal"/>
+    <w:next w:val="Normal"/>
+    <w:autoRedefine/>
+    <w:uiPriority w:val="39"/>
+    <w:unhideWhenUsed/>
+    <w:rsid w:val="003B3785"/>
+    <w:pPr>
+      <w:spacing w:after="100"/>
+      <w:ind w:left="440"/>
+    </w:pPr>
+  </w:style>
+  <w:style w:type="character" w:styleId="Hipervnculo">
+    <w:name w:val="Hyperlink"/>
+    <w:basedOn w:val="Fuentedeprrafopredeter"/>
+    <w:uiPriority w:val="99"/>
+    <w:unhideWhenUsed/>
+    <w:rsid w:val="003B3785"/>
+    <w:rPr>
+      <w:color w:val="0563C1" w:themeColor="hyperlink"/>
+      <w:u w:val="single"/>
+    </w:rPr>
   </w:style>
 </w:styles>
 </file>
@@ -1318,4 +4080,16 @@
     </a:ext>
   </a:extLst>
 </a:theme>
+</file>
+
+<file path=customXml/item1.xml><?xml version="1.0" encoding="utf-8"?>
+<b:Sources xmlns:b="http://schemas.openxmlformats.org/officeDocument/2006/bibliography" xmlns="http://schemas.openxmlformats.org/officeDocument/2006/bibliography" SelectedStyle="\APASixthEditionOfficeOnline.xsl" StyleName="APA" Version="6"/>
+</file>
+
+<file path=customXml/itemProps1.xml><?xml version="1.0" encoding="utf-8"?>
+<ds:datastoreItem xmlns:ds="http://schemas.openxmlformats.org/officeDocument/2006/customXml" ds:itemID="{74EA77B5-23C5-4C5E-A559-E18B7DB5DC3E}">
+  <ds:schemaRefs>
+    <ds:schemaRef ds:uri="http://schemas.openxmlformats.org/officeDocument/2006/bibliography"/>
+  </ds:schemaRefs>
+</ds:datastoreItem>
 </file>
</xml_diff>